<commit_message>
modelo conceptual e tarefas (ainda não no main)
</commit_message>
<xml_diff>
--- a/Aula 06/modelo_mesmo_conceptual.docx
+++ b/Aula 06/modelo_mesmo_conceptual.docx
@@ -425,10 +425,7 @@
                               </w:rPr>
                             </w:pPr>
                             <w:r>
-                              <w:t xml:space="preserve">Conversas </w:t>
-                            </w:r>
-                            <w:r>
-                              <w:t>pelo chat</w:t>
+                              <w:t>Conversas pelo chat</w:t>
                             </w:r>
                           </w:p>
                         </w:txbxContent>
@@ -960,7 +957,178 @@
         <mc:AlternateContent>
           <mc:Choice Requires="wps">
             <w:drawing>
-              <wp:anchor distT="0" distB="0" distL="114300" distR="114300" simplePos="0" relativeHeight="251666432" behindDoc="0" locked="0" layoutInCell="1" allowOverlap="1" wp14:anchorId="37F552C8" wp14:editId="59759899">
+              <wp:anchor distT="0" distB="0" distL="114300" distR="114300" simplePos="0" relativeHeight="251707392" behindDoc="0" locked="0" layoutInCell="1" allowOverlap="1" wp14:anchorId="43F75840" wp14:editId="03017B13">
+                <wp:simplePos x="0" y="0"/>
+                <wp:positionH relativeFrom="column">
+                  <wp:posOffset>3398520</wp:posOffset>
+                </wp:positionH>
+                <wp:positionV relativeFrom="paragraph">
+                  <wp:posOffset>306705</wp:posOffset>
+                </wp:positionV>
+                <wp:extent cx="1795780" cy="1267460"/>
+                <wp:effectExtent l="54610" t="59690" r="68580" b="49530"/>
+                <wp:wrapNone/>
+                <wp:docPr id="13" name="Straight Arrow Connector 12"/>
+                <wp:cNvGraphicFramePr/>
+                <a:graphic xmlns:a="http://schemas.openxmlformats.org/drawingml/2006/main">
+                  <a:graphicData uri="http://schemas.microsoft.com/office/word/2010/wordprocessingShape">
+                    <wps:wsp>
+                      <wps:cNvCnPr/>
+                      <wps:spPr>
+                        <a:xfrm rot="16200000" flipH="1">
+                          <a:off x="0" y="0"/>
+                          <a:ext cx="1795780" cy="1267460"/>
+                        </a:xfrm>
+                        <a:prstGeom prst="bentConnector3">
+                          <a:avLst>
+                            <a:gd name="adj1" fmla="val 141"/>
+                          </a:avLst>
+                        </a:prstGeom>
+                        <a:ln w="38100">
+                          <a:solidFill>
+                            <a:schemeClr val="tx1"/>
+                          </a:solidFill>
+                          <a:headEnd type="diamond" w="med" len="med"/>
+                          <a:tailEnd type="triangle" w="med" len="med"/>
+                        </a:ln>
+                      </wps:spPr>
+                      <wps:style>
+                        <a:lnRef idx="1">
+                          <a:schemeClr val="accent1"/>
+                        </a:lnRef>
+                        <a:fillRef idx="0">
+                          <a:schemeClr val="accent1"/>
+                        </a:fillRef>
+                        <a:effectRef idx="0">
+                          <a:schemeClr val="accent1"/>
+                        </a:effectRef>
+                        <a:fontRef idx="minor">
+                          <a:schemeClr val="tx1"/>
+                        </a:fontRef>
+                      </wps:style>
+                      <wps:bodyPr/>
+                    </wps:wsp>
+                  </a:graphicData>
+                </a:graphic>
+                <wp14:sizeRelH relativeFrom="margin">
+                  <wp14:pctWidth>0</wp14:pctWidth>
+                </wp14:sizeRelH>
+                <wp14:sizeRelV relativeFrom="margin">
+                  <wp14:pctHeight>0</wp14:pctHeight>
+                </wp14:sizeRelV>
+              </wp:anchor>
+            </w:drawing>
+          </mc:Choice>
+          <mc:Fallback>
+            <w:pict>
+              <v:shapetype id="_x0000_t34" coordsize="21600,21600" o:spt="34" o:oned="t" adj="10800" path="m,l@0,0@0,21600,21600,21600e" filled="f">
+                <v:stroke joinstyle="miter"/>
+                <v:formulas>
+                  <v:f eqn="val #0"/>
+                </v:formulas>
+                <v:path arrowok="t" fillok="f" o:connecttype="none"/>
+                <v:handles>
+                  <v:h position="#0,center"/>
+                </v:handles>
+                <o:lock v:ext="edit" shapetype="t"/>
+              </v:shapetype>
+              <v:shape id="Straight Arrow Connector 12" o:spid="_x0000_s1026" type="#_x0000_t34" style="position:absolute;margin-left:267.6pt;margin-top:24.15pt;width:141.4pt;height:99.8pt;rotation:90;flip:x;z-index:251707392;visibility:visible;mso-wrap-style:square;mso-width-percent:0;mso-height-percent:0;mso-wrap-distance-left:9pt;mso-wrap-distance-top:0;mso-wrap-distance-right:9pt;mso-wrap-distance-bottom:0;mso-position-horizontal:absolute;mso-position-horizontal-relative:text;mso-position-vertical:absolute;mso-position-vertical-relative:text;mso-width-percent:0;mso-height-percent:0;mso-width-relative:margin;mso-height-relative:margin" o:gfxdata="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" adj="30" strokecolor="black [3213]" strokeweight="3pt">
+                <v:stroke startarrow="diamond" endarrow="block"/>
+              </v:shape>
+            </w:pict>
+          </mc:Fallback>
+        </mc:AlternateContent>
+      </w:r>
+      <w:r>
+        <w:rPr>
+          <w:noProof/>
+          <w:lang w:val="en-US"/>
+        </w:rPr>
+        <mc:AlternateContent>
+          <mc:Choice Requires="wps">
+            <w:drawing>
+              <wp:anchor distT="0" distB="0" distL="114300" distR="114300" simplePos="0" relativeHeight="251683840" behindDoc="0" locked="0" layoutInCell="1" allowOverlap="1" wp14:anchorId="6ADB49FD" wp14:editId="79B250B1">
+                <wp:simplePos x="0" y="0"/>
+                <wp:positionH relativeFrom="column">
+                  <wp:posOffset>361950</wp:posOffset>
+                </wp:positionH>
+                <wp:positionV relativeFrom="paragraph">
+                  <wp:posOffset>-9525</wp:posOffset>
+                </wp:positionV>
+                <wp:extent cx="1885950" cy="476250"/>
+                <wp:effectExtent l="38100" t="57150" r="57150" b="76200"/>
+                <wp:wrapNone/>
+                <wp:docPr id="15" name="Straight Arrow Connector 12"/>
+                <wp:cNvGraphicFramePr/>
+                <a:graphic xmlns:a="http://schemas.openxmlformats.org/drawingml/2006/main">
+                  <a:graphicData uri="http://schemas.microsoft.com/office/word/2010/wordprocessingShape">
+                    <wps:wsp>
+                      <wps:cNvCnPr/>
+                      <wps:spPr>
+                        <a:xfrm flipH="1">
+                          <a:off x="0" y="0"/>
+                          <a:ext cx="1885950" cy="476250"/>
+                        </a:xfrm>
+                        <a:prstGeom prst="straightConnector1">
+                          <a:avLst/>
+                        </a:prstGeom>
+                        <a:ln w="38100">
+                          <a:solidFill>
+                            <a:schemeClr val="tx1"/>
+                          </a:solidFill>
+                          <a:headEnd type="diamond" w="med" len="med"/>
+                          <a:tailEnd type="triangle" w="med" len="med"/>
+                        </a:ln>
+                      </wps:spPr>
+                      <wps:style>
+                        <a:lnRef idx="1">
+                          <a:schemeClr val="accent1"/>
+                        </a:lnRef>
+                        <a:fillRef idx="0">
+                          <a:schemeClr val="accent1"/>
+                        </a:fillRef>
+                        <a:effectRef idx="0">
+                          <a:schemeClr val="accent1"/>
+                        </a:effectRef>
+                        <a:fontRef idx="minor">
+                          <a:schemeClr val="tx1"/>
+                        </a:fontRef>
+                      </wps:style>
+                      <wps:bodyPr/>
+                    </wps:wsp>
+                  </a:graphicData>
+                </a:graphic>
+                <wp14:sizeRelH relativeFrom="margin">
+                  <wp14:pctWidth>0</wp14:pctWidth>
+                </wp14:sizeRelH>
+                <wp14:sizeRelV relativeFrom="margin">
+                  <wp14:pctHeight>0</wp14:pctHeight>
+                </wp14:sizeRelV>
+              </wp:anchor>
+            </w:drawing>
+          </mc:Choice>
+          <mc:Fallback>
+            <w:pict>
+              <v:shapetype id="_x0000_t32" coordsize="21600,21600" o:spt="32" o:oned="t" path="m,l21600,21600e" filled="f">
+                <v:path arrowok="t" fillok="f" o:connecttype="none"/>
+                <o:lock v:ext="edit" shapetype="t"/>
+              </v:shapetype>
+              <v:shape id="Straight Arrow Connector 12" o:spid="_x0000_s1026" type="#_x0000_t32" style="position:absolute;margin-left:28.5pt;margin-top:-.75pt;width:148.5pt;height:37.5pt;flip:x;z-index:251683840;visibility:visible;mso-wrap-style:square;mso-width-percent:0;mso-height-percent:0;mso-wrap-distance-left:9pt;mso-wrap-distance-top:0;mso-wrap-distance-right:9pt;mso-wrap-distance-bottom:0;mso-position-horizontal:absolute;mso-position-horizontal-relative:text;mso-position-vertical:absolute;mso-position-vertical-relative:text;mso-width-percent:0;mso-height-percent:0;mso-width-relative:margin;mso-height-relative:margin" o:gfxdata="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" strokecolor="black [3213]" strokeweight="3pt">
+                <v:stroke startarrow="diamond" endarrow="block"/>
+              </v:shape>
+            </w:pict>
+          </mc:Fallback>
+        </mc:AlternateContent>
+      </w:r>
+      <w:r>
+        <w:rPr>
+          <w:noProof/>
+          <w:lang w:val="en-US"/>
+        </w:rPr>
+        <mc:AlternateContent>
+          <mc:Choice Requires="wps">
+            <w:drawing>
+              <wp:anchor distT="0" distB="0" distL="114300" distR="114300" simplePos="0" relativeHeight="251666432" behindDoc="0" locked="0" layoutInCell="1" allowOverlap="1" wp14:anchorId="48CE88B7" wp14:editId="365FBC68">
                 <wp:simplePos x="0" y="0"/>
                 <wp:positionH relativeFrom="column">
                   <wp:posOffset>2276475</wp:posOffset>
@@ -1075,6 +1243,8 @@
           </mc:Fallback>
         </mc:AlternateContent>
       </w:r>
+    </w:p>
+    <w:p>
       <w:r>
         <w:rPr>
           <w:noProof/>
@@ -1083,37 +1253,216 @@
         <mc:AlternateContent>
           <mc:Choice Requires="wps">
             <w:drawing>
-              <wp:anchor distT="0" distB="0" distL="114300" distR="114300" simplePos="0" relativeHeight="251683840" behindDoc="0" locked="0" layoutInCell="1" allowOverlap="1" wp14:anchorId="0F6C0C89" wp14:editId="3F29AD46">
+              <wp:anchor distT="0" distB="0" distL="114300" distR="114300" simplePos="0" relativeHeight="251670528" behindDoc="0" locked="0" layoutInCell="1" allowOverlap="1" wp14:anchorId="34B62850" wp14:editId="4B355E74">
                 <wp:simplePos x="0" y="0"/>
                 <wp:positionH relativeFrom="column">
-                  <wp:posOffset>523875</wp:posOffset>
+                  <wp:posOffset>-419100</wp:posOffset>
                 </wp:positionH>
                 <wp:positionV relativeFrom="paragraph">
-                  <wp:posOffset>66040</wp:posOffset>
+                  <wp:posOffset>142875</wp:posOffset>
                 </wp:positionV>
-                <wp:extent cx="1752600" cy="342265"/>
-                <wp:effectExtent l="57150" t="76200" r="0" b="57785"/>
+                <wp:extent cx="1495425" cy="951865"/>
+                <wp:effectExtent l="0" t="0" r="28575" b="19685"/>
                 <wp:wrapNone/>
-                <wp:docPr id="15" name="Straight Arrow Connector 12"/>
+                <wp:docPr id="7" name="Rectangle 7"/>
+                <wp:cNvGraphicFramePr/>
+                <a:graphic xmlns:a="http://schemas.openxmlformats.org/drawingml/2006/main">
+                  <a:graphicData uri="http://schemas.microsoft.com/office/word/2010/wordprocessingShape">
+                    <wps:wsp>
+                      <wps:cNvSpPr/>
+                      <wps:spPr>
+                        <a:xfrm>
+                          <a:off x="0" y="0"/>
+                          <a:ext cx="1495425" cy="951865"/>
+                        </a:xfrm>
+                        <a:prstGeom prst="rect">
+                          <a:avLst/>
+                        </a:prstGeom>
+                      </wps:spPr>
+                      <wps:style>
+                        <a:lnRef idx="2">
+                          <a:schemeClr val="accent1">
+                            <a:shade val="50000"/>
+                          </a:schemeClr>
+                        </a:lnRef>
+                        <a:fillRef idx="1">
+                          <a:schemeClr val="accent1"/>
+                        </a:fillRef>
+                        <a:effectRef idx="0">
+                          <a:schemeClr val="accent1"/>
+                        </a:effectRef>
+                        <a:fontRef idx="minor">
+                          <a:schemeClr val="lt1"/>
+                        </a:fontRef>
+                      </wps:style>
+                      <wps:txbx>
+                        <w:txbxContent>
+                          <w:p>
+                            <w:pPr>
+                              <w:rPr>
+                                <w:sz w:val="18"/>
+                              </w:rPr>
+                            </w:pPr>
+                            <w:r>
+                              <w:rPr>
+                                <w:sz w:val="18"/>
+                              </w:rPr>
+                              <w:t>Utilizador</w:t>
+                            </w:r>
+                            <w:r>
+                              <w:rPr>
+                                <w:sz w:val="18"/>
+                              </w:rPr>
+                              <w:br/>
+                              <w:t>-username/passw</w:t>
+                            </w:r>
+                            <w:r>
+                              <w:rPr>
+                                <w:sz w:val="18"/>
+                              </w:rPr>
+                              <w:t>ord</w:t>
+                            </w:r>
+                            <w:r>
+                              <w:rPr>
+                                <w:sz w:val="18"/>
+                              </w:rPr>
+                              <w:br/>
+                              <w:t>-contacto</w:t>
+                            </w:r>
+                            <w:r>
+                              <w:rPr>
+                                <w:sz w:val="18"/>
+                              </w:rPr>
+                              <w:br/>
+                              <w:t>-nome</w:t>
+                            </w:r>
+                            <w:r>
+                              <w:rPr>
+                                <w:sz w:val="18"/>
+                              </w:rPr>
+                              <w:br/>
+                              <w:t>-data de nascimento</w:t>
+                            </w:r>
+                          </w:p>
+                        </w:txbxContent>
+                      </wps:txbx>
+                      <wps:bodyPr rot="0" spcFirstLastPara="0" vertOverflow="overflow" horzOverflow="overflow" vert="horz" wrap="square" lIns="91440" tIns="45720" rIns="91440" bIns="45720" numCol="1" spcCol="0" rtlCol="0" fromWordArt="0" anchor="ctr" anchorCtr="0" forceAA="0" compatLnSpc="1">
+                        <a:prstTxWarp prst="textNoShape">
+                          <a:avLst/>
+                        </a:prstTxWarp>
+                        <a:noAutofit/>
+                      </wps:bodyPr>
+                    </wps:wsp>
+                  </a:graphicData>
+                </a:graphic>
+                <wp14:sizeRelH relativeFrom="margin">
+                  <wp14:pctWidth>0</wp14:pctWidth>
+                </wp14:sizeRelH>
+                <wp14:sizeRelV relativeFrom="margin">
+                  <wp14:pctHeight>0</wp14:pctHeight>
+                </wp14:sizeRelV>
+              </wp:anchor>
+            </w:drawing>
+          </mc:Choice>
+          <mc:Fallback>
+            <w:pict>
+              <v:rect id="Rectangle 7" o:spid="_x0000_s1032" style="position:absolute;margin-left:-33pt;margin-top:11.25pt;width:117.75pt;height:74.95pt;z-index:251670528;visibility:visible;mso-wrap-style:square;mso-width-percent:0;mso-height-percent:0;mso-wrap-distance-left:9pt;mso-wrap-distance-top:0;mso-wrap-distance-right:9pt;mso-wrap-distance-bottom:0;mso-position-horizontal:absolute;mso-position-horizontal-relative:text;mso-position-vertical:absolute;mso-position-vertical-relative:text;mso-width-percent:0;mso-height-percent:0;mso-width-relative:margin;mso-height-relative:margin;v-text-anchor:middle" o:gfxdata="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" fillcolor="#4f81bd [3204]" strokecolor="#243f60 [1604]" strokeweight="2pt">
+                <v:textbox>
+                  <w:txbxContent>
+                    <w:p>
+                      <w:pPr>
+                        <w:rPr>
+                          <w:sz w:val="18"/>
+                        </w:rPr>
+                      </w:pPr>
+                      <w:r>
+                        <w:rPr>
+                          <w:sz w:val="18"/>
+                        </w:rPr>
+                        <w:t>Utilizador</w:t>
+                      </w:r>
+                      <w:r>
+                        <w:rPr>
+                          <w:sz w:val="18"/>
+                        </w:rPr>
+                        <w:br/>
+                        <w:t>-username/passw</w:t>
+                      </w:r>
+                      <w:r>
+                        <w:rPr>
+                          <w:sz w:val="18"/>
+                        </w:rPr>
+                        <w:t>ord</w:t>
+                      </w:r>
+                      <w:r>
+                        <w:rPr>
+                          <w:sz w:val="18"/>
+                        </w:rPr>
+                        <w:br/>
+                        <w:t>-contacto</w:t>
+                      </w:r>
+                      <w:r>
+                        <w:rPr>
+                          <w:sz w:val="18"/>
+                        </w:rPr>
+                        <w:br/>
+                        <w:t>-nome</w:t>
+                      </w:r>
+                      <w:r>
+                        <w:rPr>
+                          <w:sz w:val="18"/>
+                        </w:rPr>
+                        <w:br/>
+                        <w:t>-data de nascimento</w:t>
+                      </w:r>
+                    </w:p>
+                  </w:txbxContent>
+                </v:textbox>
+              </v:rect>
+            </w:pict>
+          </mc:Fallback>
+        </mc:AlternateContent>
+      </w:r>
+      <w:r>
+        <w:rPr>
+          <w:noProof/>
+          <w:lang w:val="en-US"/>
+        </w:rPr>
+        <mc:AlternateContent>
+          <mc:Choice Requires="wps">
+            <w:drawing>
+              <wp:anchor distT="0" distB="0" distL="114300" distR="114300" simplePos="0" relativeHeight="251685888" behindDoc="0" locked="0" layoutInCell="1" allowOverlap="1" wp14:anchorId="274C04C5" wp14:editId="2A5FAE3E">
+                <wp:simplePos x="0" y="0"/>
+                <wp:positionH relativeFrom="column">
+                  <wp:posOffset>-266700</wp:posOffset>
+                </wp:positionH>
+                <wp:positionV relativeFrom="paragraph">
+                  <wp:posOffset>1096010</wp:posOffset>
+                </wp:positionV>
+                <wp:extent cx="3004820" cy="2757170"/>
+                <wp:effectExtent l="38100" t="19050" r="62230" b="138430"/>
+                <wp:wrapNone/>
+                <wp:docPr id="16" name="Straight Arrow Connector 12"/>
                 <wp:cNvGraphicFramePr/>
                 <a:graphic xmlns:a="http://schemas.openxmlformats.org/drawingml/2006/main">
                   <a:graphicData uri="http://schemas.microsoft.com/office/word/2010/wordprocessingShape">
                     <wps:wsp>
                       <wps:cNvCnPr/>
                       <wps:spPr>
-                        <a:xfrm flipV="1">
-                          <a:off x="0" y="1"/>
-                          <a:ext cx="1752600" cy="342265"/>
+                        <a:xfrm>
+                          <a:off x="0" y="0"/>
+                          <a:ext cx="3004820" cy="2757170"/>
                         </a:xfrm>
-                        <a:prstGeom prst="straightConnector1">
-                          <a:avLst/>
+                        <a:prstGeom prst="bentConnector3">
+                          <a:avLst>
+                            <a:gd name="adj1" fmla="val -402"/>
+                          </a:avLst>
                         </a:prstGeom>
                         <a:ln w="38100">
                           <a:solidFill>
                             <a:schemeClr val="tx1"/>
                           </a:solidFill>
-                          <a:headEnd type="diamond" w="med" len="med"/>
-                          <a:tailEnd type="triangle" w="med" len="med"/>
+                          <a:tailEnd type="arrow"/>
                         </a:ln>
                       </wps:spPr>
                       <wps:style>
@@ -1145,12 +1494,8 @@
           </mc:Choice>
           <mc:Fallback>
             <w:pict>
-              <v:shapetype id="_x0000_t32" coordsize="21600,21600" o:spt="32" o:oned="t" path="m,l21600,21600e" filled="f">
-                <v:path arrowok="t" fillok="f" o:connecttype="none"/>
-                <o:lock v:ext="edit" shapetype="t"/>
-              </v:shapetype>
-              <v:shape id="Straight Arrow Connector 12" o:spid="_x0000_s1026" type="#_x0000_t32" style="position:absolute;margin-left:41.25pt;margin-top:5.2pt;width:138pt;height:26.95pt;flip:y;z-index:251683840;visibility:visible;mso-wrap-style:square;mso-width-percent:0;mso-height-percent:0;mso-wrap-distance-left:9pt;mso-wrap-distance-top:0;mso-wrap-distance-right:9pt;mso-wrap-distance-bottom:0;mso-position-horizontal:absolute;mso-position-horizontal-relative:text;mso-position-vertical:absolute;mso-position-vertical-relative:text;mso-width-percent:0;mso-height-percent:0;mso-width-relative:margin;mso-height-relative:margin" o:gfxdata="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" strokecolor="black [3213]" strokeweight="3pt">
-                <v:stroke startarrow="diamond" endarrow="block"/>
+              <v:shape id="Straight Arrow Connector 12" o:spid="_x0000_s1026" type="#_x0000_t34" style="position:absolute;margin-left:-21pt;margin-top:86.3pt;width:236.6pt;height:217.1pt;z-index:251685888;visibility:visible;mso-wrap-style:square;mso-width-percent:0;mso-height-percent:0;mso-wrap-distance-left:9pt;mso-wrap-distance-top:0;mso-wrap-distance-right:9pt;mso-wrap-distance-bottom:0;mso-position-horizontal:absolute;mso-position-horizontal-relative:text;mso-position-vertical:absolute;mso-position-vertical-relative:text;mso-width-percent:0;mso-height-percent:0;mso-width-relative:margin;mso-height-relative:margin" o:gfxdata="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" adj="-87" strokecolor="black [3213]" strokeweight="3pt">
+                <v:stroke endarrow="open"/>
               </v:shape>
             </w:pict>
           </mc:Fallback>
@@ -1164,18 +1509,18 @@
         <mc:AlternateContent>
           <mc:Choice Requires="wps">
             <w:drawing>
-              <wp:anchor distT="0" distB="0" distL="114300" distR="114300" simplePos="0" relativeHeight="251687936" behindDoc="0" locked="0" layoutInCell="1" allowOverlap="1" wp14:anchorId="3CE9378A" wp14:editId="5A046C31">
+              <wp:anchor distT="0" distB="0" distL="114300" distR="114300" simplePos="0" relativeHeight="251681792" behindDoc="0" locked="0" layoutInCell="1" allowOverlap="1" wp14:anchorId="33AC4E9A" wp14:editId="745027C2">
                 <wp:simplePos x="0" y="0"/>
                 <wp:positionH relativeFrom="column">
-                  <wp:posOffset>3419475</wp:posOffset>
+                  <wp:posOffset>-523875</wp:posOffset>
                 </wp:positionH>
                 <wp:positionV relativeFrom="paragraph">
-                  <wp:posOffset>257175</wp:posOffset>
+                  <wp:posOffset>1771650</wp:posOffset>
                 </wp:positionV>
-                <wp:extent cx="1695450" cy="1314450"/>
-                <wp:effectExtent l="0" t="95250" r="57150" b="57150"/>
+                <wp:extent cx="2066290" cy="713740"/>
+                <wp:effectExtent l="47625" t="47625" r="76835" b="57785"/>
                 <wp:wrapNone/>
-                <wp:docPr id="17" name="Straight Arrow Connector 12"/>
+                <wp:docPr id="14" name="Straight Arrow Connector 12"/>
                 <wp:cNvGraphicFramePr/>
                 <a:graphic xmlns:a="http://schemas.openxmlformats.org/drawingml/2006/main">
                   <a:graphicData uri="http://schemas.microsoft.com/office/word/2010/wordprocessingShape">
@@ -1184,18 +1529,18 @@
                       <wps:spPr>
                         <a:xfrm rot="16200000" flipV="1">
                           <a:off x="0" y="0"/>
-                          <a:ext cx="1695450" cy="1314450"/>
+                          <a:ext cx="2066290" cy="713740"/>
                         </a:xfrm>
                         <a:prstGeom prst="bentConnector3">
                           <a:avLst>
-                            <a:gd name="adj1" fmla="val 100000"/>
+                            <a:gd name="adj1" fmla="val 1598"/>
                           </a:avLst>
                         </a:prstGeom>
                         <a:ln w="38100">
                           <a:solidFill>
                             <a:schemeClr val="tx1"/>
                           </a:solidFill>
-                          <a:headEnd type="diamond" w="med" len="med"/>
+                          <a:headEnd type="oval" w="med" len="med"/>
                           <a:tailEnd type="triangle" w="med" len="med"/>
                         </a:ln>
                       </wps:spPr>
@@ -1228,32 +1573,864 @@
           </mc:Choice>
           <mc:Fallback>
             <w:pict>
-              <v:shapetype id="_x0000_t34" coordsize="21600,21600" o:spt="34" o:oned="t" adj="10800" path="m,l@0,0@0,21600,21600,21600e" filled="f">
-                <v:stroke joinstyle="miter"/>
-                <v:formulas>
-                  <v:f eqn="val #0"/>
-                </v:formulas>
-                <v:path arrowok="t" fillok="f" o:connecttype="none"/>
-                <v:handles>
-                  <v:h position="#0,center"/>
-                </v:handles>
-                <o:lock v:ext="edit" shapetype="t"/>
-              </v:shapetype>
-              <v:shape id="Straight Arrow Connector 12" o:spid="_x0000_s1026" type="#_x0000_t34" style="position:absolute;margin-left:269.25pt;margin-top:20.25pt;width:133.5pt;height:103.5pt;rotation:90;flip:y;z-index:251687936;visibility:visible;mso-wrap-style:square;mso-width-percent:0;mso-height-percent:0;mso-wrap-distance-left:9pt;mso-wrap-distance-top:0;mso-wrap-distance-right:9pt;mso-wrap-distance-bottom:0;mso-position-horizontal:absolute;mso-position-horizontal-relative:text;mso-position-vertical:absolute;mso-position-vertical-relative:text;mso-width-percent:0;mso-height-percent:0;mso-width-relative:margin;mso-height-relative:margin" o:gfxdata="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" adj="21600" strokecolor="black [3213]" strokeweight="3pt">
+              <v:shape id="Straight Arrow Connector 12" o:spid="_x0000_s1026" type="#_x0000_t34" style="position:absolute;margin-left:-41.25pt;margin-top:139.5pt;width:162.7pt;height:56.2pt;rotation:90;flip:y;z-index:251681792;visibility:visible;mso-wrap-style:square;mso-width-percent:0;mso-height-percent:0;mso-wrap-distance-left:9pt;mso-wrap-distance-top:0;mso-wrap-distance-right:9pt;mso-wrap-distance-bottom:0;mso-position-horizontal:absolute;mso-position-horizontal-relative:text;mso-position-vertical:absolute;mso-position-vertical-relative:text;mso-width-percent:0;mso-height-percent:0;mso-width-relative:margin;mso-height-relative:margin" o:gfxdata="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" adj="345" strokecolor="black [3213]" strokeweight="3pt">
+                <v:stroke startarrow="oval" endarrow="block"/>
+              </v:shape>
+            </w:pict>
+          </mc:Fallback>
+        </mc:AlternateContent>
+      </w:r>
+      <w:r>
+        <w:rPr>
+          <w:noProof/>
+          <w:lang w:val="en-US"/>
+        </w:rPr>
+        <mc:AlternateContent>
+          <mc:Choice Requires="wps">
+            <w:drawing>
+              <wp:anchor distT="0" distB="0" distL="114300" distR="114300" simplePos="0" relativeHeight="251679744" behindDoc="0" locked="0" layoutInCell="1" allowOverlap="1" wp14:anchorId="4212380F" wp14:editId="4FFD7795">
+                <wp:simplePos x="0" y="0"/>
+                <wp:positionH relativeFrom="column">
+                  <wp:posOffset>295275</wp:posOffset>
+                </wp:positionH>
+                <wp:positionV relativeFrom="paragraph">
+                  <wp:posOffset>1266825</wp:posOffset>
+                </wp:positionV>
+                <wp:extent cx="742315" cy="399415"/>
+                <wp:effectExtent l="57150" t="38100" r="57785" b="57785"/>
+                <wp:wrapNone/>
+                <wp:docPr id="12" name="Straight Arrow Connector 12"/>
+                <wp:cNvGraphicFramePr/>
+                <a:graphic xmlns:a="http://schemas.openxmlformats.org/drawingml/2006/main">
+                  <a:graphicData uri="http://schemas.microsoft.com/office/word/2010/wordprocessingShape">
+                    <wps:wsp>
+                      <wps:cNvCnPr/>
+                      <wps:spPr>
+                        <a:xfrm rot="16200000" flipV="1">
+                          <a:off x="0" y="0"/>
+                          <a:ext cx="742315" cy="399415"/>
+                        </a:xfrm>
+                        <a:prstGeom prst="bentConnector3">
+                          <a:avLst>
+                            <a:gd name="adj1" fmla="val 1240"/>
+                          </a:avLst>
+                        </a:prstGeom>
+                        <a:ln w="38100">
+                          <a:solidFill>
+                            <a:schemeClr val="tx1"/>
+                          </a:solidFill>
+                          <a:headEnd type="oval" w="med" len="med"/>
+                          <a:tailEnd type="triangle" w="med" len="med"/>
+                        </a:ln>
+                      </wps:spPr>
+                      <wps:style>
+                        <a:lnRef idx="1">
+                          <a:schemeClr val="accent1"/>
+                        </a:lnRef>
+                        <a:fillRef idx="0">
+                          <a:schemeClr val="accent1"/>
+                        </a:fillRef>
+                        <a:effectRef idx="0">
+                          <a:schemeClr val="accent1"/>
+                        </a:effectRef>
+                        <a:fontRef idx="minor">
+                          <a:schemeClr val="tx1"/>
+                        </a:fontRef>
+                      </wps:style>
+                      <wps:bodyPr/>
+                    </wps:wsp>
+                  </a:graphicData>
+                </a:graphic>
+                <wp14:sizeRelH relativeFrom="margin">
+                  <wp14:pctWidth>0</wp14:pctWidth>
+                </wp14:sizeRelH>
+                <wp14:sizeRelV relativeFrom="margin">
+                  <wp14:pctHeight>0</wp14:pctHeight>
+                </wp14:sizeRelV>
+              </wp:anchor>
+            </w:drawing>
+          </mc:Choice>
+          <mc:Fallback>
+            <w:pict>
+              <v:shape id="Straight Arrow Connector 12" o:spid="_x0000_s1026" type="#_x0000_t34" style="position:absolute;margin-left:23.25pt;margin-top:99.75pt;width:58.45pt;height:31.45pt;rotation:90;flip:y;z-index:251679744;visibility:visible;mso-wrap-style:square;mso-width-percent:0;mso-height-percent:0;mso-wrap-distance-left:9pt;mso-wrap-distance-top:0;mso-wrap-distance-right:9pt;mso-wrap-distance-bottom:0;mso-position-horizontal:absolute;mso-position-horizontal-relative:text;mso-position-vertical:absolute;mso-position-vertical-relative:text;mso-width-percent:0;mso-height-percent:0;mso-width-relative:margin;mso-height-relative:margin" o:gfxdata="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" adj="268" strokecolor="black [3213]" strokeweight="3pt">
+                <v:stroke startarrow="oval" endarrow="block"/>
+              </v:shape>
+            </w:pict>
+          </mc:Fallback>
+        </mc:AlternateContent>
+      </w:r>
+      <w:r>
+        <w:rPr>
+          <w:noProof/>
+          <w:lang w:val="en-US"/>
+        </w:rPr>
+        <mc:AlternateContent>
+          <mc:Choice Requires="wps">
+            <w:drawing>
+              <wp:anchor distT="0" distB="0" distL="114300" distR="114300" simplePos="0" relativeHeight="251709440" behindDoc="0" locked="0" layoutInCell="1" allowOverlap="1" wp14:anchorId="49E16AB1" wp14:editId="67C6E0CA">
+                <wp:simplePos x="0" y="0"/>
+                <wp:positionH relativeFrom="column">
+                  <wp:posOffset>5381625</wp:posOffset>
+                </wp:positionH>
+                <wp:positionV relativeFrom="paragraph">
+                  <wp:posOffset>257810</wp:posOffset>
+                </wp:positionV>
+                <wp:extent cx="1123950" cy="304800"/>
+                <wp:effectExtent l="0" t="0" r="19050" b="19050"/>
+                <wp:wrapNone/>
+                <wp:docPr id="25" name="Rectangle 25"/>
+                <wp:cNvGraphicFramePr/>
+                <a:graphic xmlns:a="http://schemas.openxmlformats.org/drawingml/2006/main">
+                  <a:graphicData uri="http://schemas.microsoft.com/office/word/2010/wordprocessingShape">
+                    <wps:wsp>
+                      <wps:cNvSpPr/>
+                      <wps:spPr>
+                        <a:xfrm>
+                          <a:off x="0" y="0"/>
+                          <a:ext cx="1123950" cy="304800"/>
+                        </a:xfrm>
+                        <a:prstGeom prst="rect">
+                          <a:avLst/>
+                        </a:prstGeom>
+                      </wps:spPr>
+                      <wps:style>
+                        <a:lnRef idx="2">
+                          <a:schemeClr val="accent1">
+                            <a:shade val="50000"/>
+                          </a:schemeClr>
+                        </a:lnRef>
+                        <a:fillRef idx="1">
+                          <a:schemeClr val="accent1"/>
+                        </a:fillRef>
+                        <a:effectRef idx="0">
+                          <a:schemeClr val="accent1"/>
+                        </a:effectRef>
+                        <a:fontRef idx="minor">
+                          <a:schemeClr val="lt1"/>
+                        </a:fontRef>
+                      </wps:style>
+                      <wps:txbx>
+                        <w:txbxContent>
+                          <w:p>
+                            <w:pPr>
+                              <w:jc w:val="center"/>
+                              <w:rPr>
+                                <w:sz w:val="18"/>
+                              </w:rPr>
+                            </w:pPr>
+                            <w:r>
+                              <w:rPr>
+                                <w:sz w:val="18"/>
+                              </w:rPr>
+                              <w:t>Categoria de curso</w:t>
+                            </w:r>
+                          </w:p>
+                          <w:p>
+                            <w:pPr>
+                              <w:jc w:val="center"/>
+                            </w:pPr>
+                          </w:p>
+                        </w:txbxContent>
+                      </wps:txbx>
+                      <wps:bodyPr rot="0" spcFirstLastPara="0" vertOverflow="overflow" horzOverflow="overflow" vert="horz" wrap="square" lIns="91440" tIns="45720" rIns="91440" bIns="45720" numCol="1" spcCol="0" rtlCol="0" fromWordArt="0" anchor="ctr" anchorCtr="0" forceAA="0" compatLnSpc="1">
+                        <a:prstTxWarp prst="textNoShape">
+                          <a:avLst/>
+                        </a:prstTxWarp>
+                        <a:noAutofit/>
+                      </wps:bodyPr>
+                    </wps:wsp>
+                  </a:graphicData>
+                </a:graphic>
+                <wp14:sizeRelH relativeFrom="margin">
+                  <wp14:pctWidth>0</wp14:pctWidth>
+                </wp14:sizeRelH>
+                <wp14:sizeRelV relativeFrom="margin">
+                  <wp14:pctHeight>0</wp14:pctHeight>
+                </wp14:sizeRelV>
+              </wp:anchor>
+            </w:drawing>
+          </mc:Choice>
+          <mc:Fallback>
+            <w:pict>
+              <v:rect id="Rectangle 25" o:spid="_x0000_s1033" style="position:absolute;margin-left:423.75pt;margin-top:20.3pt;width:88.5pt;height:24pt;z-index:251709440;visibility:visible;mso-wrap-style:square;mso-width-percent:0;mso-height-percent:0;mso-wrap-distance-left:9pt;mso-wrap-distance-top:0;mso-wrap-distance-right:9pt;mso-wrap-distance-bottom:0;mso-position-horizontal:absolute;mso-position-horizontal-relative:text;mso-position-vertical:absolute;mso-position-vertical-relative:text;mso-width-percent:0;mso-height-percent:0;mso-width-relative:margin;mso-height-relative:margin;v-text-anchor:middle" o:gfxdata="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" fillcolor="#4f81bd [3204]" strokecolor="#243f60 [1604]" strokeweight="2pt">
+                <v:textbox>
+                  <w:txbxContent>
+                    <w:p>
+                      <w:pPr>
+                        <w:jc w:val="center"/>
+                        <w:rPr>
+                          <w:sz w:val="18"/>
+                        </w:rPr>
+                      </w:pPr>
+                      <w:r>
+                        <w:rPr>
+                          <w:sz w:val="18"/>
+                        </w:rPr>
+                        <w:t>Categoria de curso</w:t>
+                      </w:r>
+                    </w:p>
+                    <w:p>
+                      <w:pPr>
+                        <w:jc w:val="center"/>
+                      </w:pPr>
+                    </w:p>
+                  </w:txbxContent>
+                </v:textbox>
+              </v:rect>
+            </w:pict>
+          </mc:Fallback>
+        </mc:AlternateContent>
+      </w:r>
+      <w:r>
+        <w:rPr>
+          <w:noProof/>
+          <w:lang w:val="en-US"/>
+        </w:rPr>
+        <mc:AlternateContent>
+          <mc:Choice Requires="wps">
+            <w:drawing>
+              <wp:anchor distT="0" distB="0" distL="114300" distR="114300" simplePos="0" relativeHeight="251687936" behindDoc="0" locked="0" layoutInCell="1" allowOverlap="1" wp14:anchorId="53AA9314" wp14:editId="51D93D1B">
+                <wp:simplePos x="0" y="0"/>
+                <wp:positionH relativeFrom="column">
+                  <wp:posOffset>5286375</wp:posOffset>
+                </wp:positionH>
+                <wp:positionV relativeFrom="paragraph">
+                  <wp:posOffset>619760</wp:posOffset>
+                </wp:positionV>
+                <wp:extent cx="342900" cy="892810"/>
+                <wp:effectExtent l="57150" t="57150" r="57150" b="40640"/>
+                <wp:wrapNone/>
+                <wp:docPr id="17" name="Straight Arrow Connector 12"/>
+                <wp:cNvGraphicFramePr/>
+                <a:graphic xmlns:a="http://schemas.openxmlformats.org/drawingml/2006/main">
+                  <a:graphicData uri="http://schemas.microsoft.com/office/word/2010/wordprocessingShape">
+                    <wps:wsp>
+                      <wps:cNvCnPr/>
+                      <wps:spPr>
+                        <a:xfrm flipH="1">
+                          <a:off x="0" y="0"/>
+                          <a:ext cx="342900" cy="892810"/>
+                        </a:xfrm>
+                        <a:prstGeom prst="straightConnector1">
+                          <a:avLst/>
+                        </a:prstGeom>
+                        <a:ln w="38100">
+                          <a:solidFill>
+                            <a:schemeClr val="tx1"/>
+                          </a:solidFill>
+                          <a:headEnd type="diamond" w="med" len="med"/>
+                          <a:tailEnd type="triangle" w="med" len="med"/>
+                        </a:ln>
+                      </wps:spPr>
+                      <wps:style>
+                        <a:lnRef idx="1">
+                          <a:schemeClr val="accent1"/>
+                        </a:lnRef>
+                        <a:fillRef idx="0">
+                          <a:schemeClr val="accent1"/>
+                        </a:fillRef>
+                        <a:effectRef idx="0">
+                          <a:schemeClr val="accent1"/>
+                        </a:effectRef>
+                        <a:fontRef idx="minor">
+                          <a:schemeClr val="tx1"/>
+                        </a:fontRef>
+                      </wps:style>
+                      <wps:bodyPr/>
+                    </wps:wsp>
+                  </a:graphicData>
+                </a:graphic>
+                <wp14:sizeRelH relativeFrom="margin">
+                  <wp14:pctWidth>0</wp14:pctWidth>
+                </wp14:sizeRelH>
+                <wp14:sizeRelV relativeFrom="margin">
+                  <wp14:pctHeight>0</wp14:pctHeight>
+                </wp14:sizeRelV>
+              </wp:anchor>
+            </w:drawing>
+          </mc:Choice>
+          <mc:Fallback>
+            <w:pict>
+              <v:shape id="Straight Arrow Connector 12" o:spid="_x0000_s1026" type="#_x0000_t32" style="position:absolute;margin-left:416.25pt;margin-top:48.8pt;width:27pt;height:70.3pt;flip:x;z-index:251687936;visibility:visible;mso-wrap-style:square;mso-width-percent:0;mso-height-percent:0;mso-wrap-distance-left:9pt;mso-wrap-distance-top:0;mso-wrap-distance-right:9pt;mso-wrap-distance-bottom:0;mso-position-horizontal:absolute;mso-position-horizontal-relative:text;mso-position-vertical:absolute;mso-position-vertical-relative:text;mso-width-percent:0;mso-height-percent:0;mso-width-relative:margin;mso-height-relative:margin" o:gfxdata="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" strokecolor="black [3213]" strokeweight="3pt">
                 <v:stroke startarrow="diamond" endarrow="block"/>
               </v:shape>
             </w:pict>
           </mc:Fallback>
         </mc:AlternateContent>
       </w:r>
-    </w:p>
-    <w:p>
-      <w:bookmarkStart w:id="0" w:name="_GoBack"/>
-      <w:r>
+      <w:r>
+        <w:rPr>
+          <w:noProof/>
+          <w:lang w:val="en-US"/>
+        </w:rPr>
         <mc:AlternateContent>
           <mc:Choice Requires="wps">
             <w:drawing>
-              <wp:anchor distT="0" distB="0" distL="114300" distR="114300" simplePos="0" relativeHeight="251704320" behindDoc="0" locked="0" layoutInCell="1" allowOverlap="1" wp14:anchorId="6C1EBC28" wp14:editId="722545B6">
+              <wp:anchor distT="0" distB="0" distL="114300" distR="114300" simplePos="0" relativeHeight="251705344" behindDoc="0" locked="0" layoutInCell="1" allowOverlap="1" wp14:anchorId="160A22A8" wp14:editId="1DE04573">
+                <wp:simplePos x="0" y="0"/>
+                <wp:positionH relativeFrom="column">
+                  <wp:posOffset>1085850</wp:posOffset>
+                </wp:positionH>
+                <wp:positionV relativeFrom="paragraph">
+                  <wp:posOffset>762635</wp:posOffset>
+                </wp:positionV>
+                <wp:extent cx="2924175" cy="2000250"/>
+                <wp:effectExtent l="19050" t="19050" r="66675" b="57150"/>
+                <wp:wrapNone/>
+                <wp:docPr id="27" name="Straight Arrow Connector 12"/>
+                <wp:cNvGraphicFramePr/>
+                <a:graphic xmlns:a="http://schemas.openxmlformats.org/drawingml/2006/main">
+                  <a:graphicData uri="http://schemas.microsoft.com/office/word/2010/wordprocessingShape">
+                    <wps:wsp>
+                      <wps:cNvCnPr/>
+                      <wps:spPr>
+                        <a:xfrm>
+                          <a:off x="0" y="0"/>
+                          <a:ext cx="2924175" cy="2000250"/>
+                        </a:xfrm>
+                        <a:prstGeom prst="straightConnector1">
+                          <a:avLst/>
+                        </a:prstGeom>
+                        <a:ln w="38100">
+                          <a:solidFill>
+                            <a:schemeClr val="tx1"/>
+                          </a:solidFill>
+                          <a:tailEnd type="arrow"/>
+                        </a:ln>
+                      </wps:spPr>
+                      <wps:style>
+                        <a:lnRef idx="1">
+                          <a:schemeClr val="accent1"/>
+                        </a:lnRef>
+                        <a:fillRef idx="0">
+                          <a:schemeClr val="accent1"/>
+                        </a:fillRef>
+                        <a:effectRef idx="0">
+                          <a:schemeClr val="accent1"/>
+                        </a:effectRef>
+                        <a:fontRef idx="minor">
+                          <a:schemeClr val="tx1"/>
+                        </a:fontRef>
+                      </wps:style>
+                      <wps:bodyPr/>
+                    </wps:wsp>
+                  </a:graphicData>
+                </a:graphic>
+                <wp14:sizeRelH relativeFrom="margin">
+                  <wp14:pctWidth>0</wp14:pctWidth>
+                </wp14:sizeRelH>
+                <wp14:sizeRelV relativeFrom="margin">
+                  <wp14:pctHeight>0</wp14:pctHeight>
+                </wp14:sizeRelV>
+              </wp:anchor>
+            </w:drawing>
+          </mc:Choice>
+          <mc:Fallback>
+            <w:pict>
+              <v:shape id="Straight Arrow Connector 12" o:spid="_x0000_s1026" type="#_x0000_t32" style="position:absolute;margin-left:85.5pt;margin-top:60.05pt;width:230.25pt;height:157.5pt;z-index:251705344;visibility:visible;mso-wrap-style:square;mso-width-percent:0;mso-height-percent:0;mso-wrap-distance-left:9pt;mso-wrap-distance-top:0;mso-wrap-distance-right:9pt;mso-wrap-distance-bottom:0;mso-position-horizontal:absolute;mso-position-horizontal-relative:text;mso-position-vertical:absolute;mso-position-vertical-relative:text;mso-width-percent:0;mso-height-percent:0;mso-width-relative:margin;mso-height-relative:margin" o:gfxdata="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" strokecolor="black [3213]" strokeweight="3pt">
+                <v:stroke endarrow="open"/>
+              </v:shape>
+            </w:pict>
+          </mc:Fallback>
+        </mc:AlternateContent>
+      </w:r>
+      <w:r>
+        <w:rPr>
+          <w:noProof/>
+          <w:lang w:val="en-US"/>
+        </w:rPr>
+        <mc:AlternateContent>
+          <mc:Choice Requires="wps">
+            <w:drawing>
+              <wp:anchor distT="0" distB="0" distL="114300" distR="114300" simplePos="0" relativeHeight="251689984" behindDoc="0" locked="0" layoutInCell="1" allowOverlap="1" wp14:anchorId="3FD50C04" wp14:editId="6B3ADAFB">
+                <wp:simplePos x="0" y="0"/>
+                <wp:positionH relativeFrom="column">
+                  <wp:posOffset>4638675</wp:posOffset>
+                </wp:positionH>
+                <wp:positionV relativeFrom="paragraph">
+                  <wp:posOffset>2096135</wp:posOffset>
+                </wp:positionV>
+                <wp:extent cx="228600" cy="323215"/>
+                <wp:effectExtent l="57150" t="38100" r="38100" b="57785"/>
+                <wp:wrapNone/>
+                <wp:docPr id="18" name="Straight Arrow Connector 12"/>
+                <wp:cNvGraphicFramePr/>
+                <a:graphic xmlns:a="http://schemas.openxmlformats.org/drawingml/2006/main">
+                  <a:graphicData uri="http://schemas.microsoft.com/office/word/2010/wordprocessingShape">
+                    <wps:wsp>
+                      <wps:cNvCnPr/>
+                      <wps:spPr>
+                        <a:xfrm flipV="1">
+                          <a:off x="0" y="0"/>
+                          <a:ext cx="228600" cy="323215"/>
+                        </a:xfrm>
+                        <a:prstGeom prst="straightConnector1">
+                          <a:avLst/>
+                        </a:prstGeom>
+                        <a:ln w="38100">
+                          <a:solidFill>
+                            <a:schemeClr val="tx1"/>
+                          </a:solidFill>
+                          <a:headEnd type="diamond" w="med" len="med"/>
+                          <a:tailEnd type="triangle" w="med" len="med"/>
+                        </a:ln>
+                      </wps:spPr>
+                      <wps:style>
+                        <a:lnRef idx="1">
+                          <a:schemeClr val="accent1"/>
+                        </a:lnRef>
+                        <a:fillRef idx="0">
+                          <a:schemeClr val="accent1"/>
+                        </a:fillRef>
+                        <a:effectRef idx="0">
+                          <a:schemeClr val="accent1"/>
+                        </a:effectRef>
+                        <a:fontRef idx="minor">
+                          <a:schemeClr val="tx1"/>
+                        </a:fontRef>
+                      </wps:style>
+                      <wps:bodyPr/>
+                    </wps:wsp>
+                  </a:graphicData>
+                </a:graphic>
+                <wp14:sizeRelH relativeFrom="margin">
+                  <wp14:pctWidth>0</wp14:pctWidth>
+                </wp14:sizeRelH>
+                <wp14:sizeRelV relativeFrom="margin">
+                  <wp14:pctHeight>0</wp14:pctHeight>
+                </wp14:sizeRelV>
+              </wp:anchor>
+            </w:drawing>
+          </mc:Choice>
+          <mc:Fallback>
+            <w:pict>
+              <v:shape id="Straight Arrow Connector 12" o:spid="_x0000_s1026" type="#_x0000_t32" style="position:absolute;margin-left:365.25pt;margin-top:165.05pt;width:18pt;height:25.45pt;flip:y;z-index:251689984;visibility:visible;mso-wrap-style:square;mso-width-percent:0;mso-height-percent:0;mso-wrap-distance-left:9pt;mso-wrap-distance-top:0;mso-wrap-distance-right:9pt;mso-wrap-distance-bottom:0;mso-position-horizontal:absolute;mso-position-horizontal-relative:text;mso-position-vertical:absolute;mso-position-vertical-relative:text;mso-width-percent:0;mso-height-percent:0;mso-width-relative:margin;mso-height-relative:margin" o:gfxdata="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" strokecolor="black [3213]" strokeweight="3pt">
+                <v:stroke startarrow="diamond" endarrow="block"/>
+              </v:shape>
+            </w:pict>
+          </mc:Fallback>
+        </mc:AlternateContent>
+      </w:r>
+      <w:r>
+        <w:rPr>
+          <w:noProof/>
+          <w:lang w:val="en-US"/>
+        </w:rPr>
+        <mc:AlternateContent>
+          <mc:Choice Requires="wps">
+            <w:drawing>
+              <wp:anchor distT="0" distB="0" distL="114300" distR="114300" simplePos="0" relativeHeight="251678720" behindDoc="0" locked="0" layoutInCell="1" allowOverlap="1" wp14:anchorId="4BEFADBE" wp14:editId="44E934DB">
+                <wp:simplePos x="0" y="0"/>
+                <wp:positionH relativeFrom="column">
+                  <wp:posOffset>4010025</wp:posOffset>
+                </wp:positionH>
+                <wp:positionV relativeFrom="paragraph">
+                  <wp:posOffset>2477135</wp:posOffset>
+                </wp:positionV>
+                <wp:extent cx="1123950" cy="838200"/>
+                <wp:effectExtent l="0" t="0" r="19050" b="19050"/>
+                <wp:wrapNone/>
+                <wp:docPr id="11" name="Rectangle 11"/>
+                <wp:cNvGraphicFramePr/>
+                <a:graphic xmlns:a="http://schemas.openxmlformats.org/drawingml/2006/main">
+                  <a:graphicData uri="http://schemas.microsoft.com/office/word/2010/wordprocessingShape">
+                    <wps:wsp>
+                      <wps:cNvSpPr/>
+                      <wps:spPr>
+                        <a:xfrm>
+                          <a:off x="0" y="0"/>
+                          <a:ext cx="1123950" cy="838200"/>
+                        </a:xfrm>
+                        <a:prstGeom prst="rect">
+                          <a:avLst/>
+                        </a:prstGeom>
+                      </wps:spPr>
+                      <wps:style>
+                        <a:lnRef idx="2">
+                          <a:schemeClr val="accent1">
+                            <a:shade val="50000"/>
+                          </a:schemeClr>
+                        </a:lnRef>
+                        <a:fillRef idx="1">
+                          <a:schemeClr val="accent1"/>
+                        </a:fillRef>
+                        <a:effectRef idx="0">
+                          <a:schemeClr val="accent1"/>
+                        </a:effectRef>
+                        <a:fontRef idx="minor">
+                          <a:schemeClr val="lt1"/>
+                        </a:fontRef>
+                      </wps:style>
+                      <wps:txbx>
+                        <w:txbxContent>
+                          <w:p>
+                            <w:pPr>
+                              <w:jc w:val="center"/>
+                              <w:rPr>
+                                <w:sz w:val="20"/>
+                              </w:rPr>
+                            </w:pPr>
+                            <w:r>
+                              <w:rPr>
+                                <w:sz w:val="20"/>
+                              </w:rPr>
+                              <w:t>Aula</w:t>
+                            </w:r>
+                            <w:r>
+                              <w:rPr>
+                                <w:sz w:val="20"/>
+                              </w:rPr>
+                              <w:br/>
+                              <w:t>-vídeo</w:t>
+                            </w:r>
+                            <w:r>
+                              <w:rPr>
+                                <w:sz w:val="20"/>
+                              </w:rPr>
+                              <w:br/>
+                              <w:t>-resumo</w:t>
+                            </w:r>
+                            <w:r>
+                              <w:rPr>
+                                <w:sz w:val="20"/>
+                              </w:rPr>
+                              <w:br/>
+                              <w:t>-visibilidade</w:t>
+                            </w:r>
+                          </w:p>
+                        </w:txbxContent>
+                      </wps:txbx>
+                      <wps:bodyPr rot="0" spcFirstLastPara="0" vertOverflow="overflow" horzOverflow="overflow" vert="horz" wrap="square" lIns="91440" tIns="45720" rIns="91440" bIns="45720" numCol="1" spcCol="0" rtlCol="0" fromWordArt="0" anchor="ctr" anchorCtr="0" forceAA="0" compatLnSpc="1">
+                        <a:prstTxWarp prst="textNoShape">
+                          <a:avLst/>
+                        </a:prstTxWarp>
+                        <a:noAutofit/>
+                      </wps:bodyPr>
+                    </wps:wsp>
+                  </a:graphicData>
+                </a:graphic>
+                <wp14:sizeRelH relativeFrom="margin">
+                  <wp14:pctWidth>0</wp14:pctWidth>
+                </wp14:sizeRelH>
+                <wp14:sizeRelV relativeFrom="margin">
+                  <wp14:pctHeight>0</wp14:pctHeight>
+                </wp14:sizeRelV>
+              </wp:anchor>
+            </w:drawing>
+          </mc:Choice>
+          <mc:Fallback>
+            <w:pict>
+              <v:rect id="Rectangle 11" o:spid="_x0000_s1034" style="position:absolute;margin-left:315.75pt;margin-top:195.05pt;width:88.5pt;height:66pt;z-index:251678720;visibility:visible;mso-wrap-style:square;mso-width-percent:0;mso-height-percent:0;mso-wrap-distance-left:9pt;mso-wrap-distance-top:0;mso-wrap-distance-right:9pt;mso-wrap-distance-bottom:0;mso-position-horizontal:absolute;mso-position-horizontal-relative:text;mso-position-vertical:absolute;mso-position-vertical-relative:text;mso-width-percent:0;mso-height-percent:0;mso-width-relative:margin;mso-height-relative:margin;v-text-anchor:middle" o:gfxdata="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" fillcolor="#4f81bd [3204]" strokecolor="#243f60 [1604]" strokeweight="2pt">
+                <v:textbox>
+                  <w:txbxContent>
+                    <w:p>
+                      <w:pPr>
+                        <w:jc w:val="center"/>
+                        <w:rPr>
+                          <w:sz w:val="20"/>
+                        </w:rPr>
+                      </w:pPr>
+                      <w:r>
+                        <w:rPr>
+                          <w:sz w:val="20"/>
+                        </w:rPr>
+                        <w:t>Aula</w:t>
+                      </w:r>
+                      <w:r>
+                        <w:rPr>
+                          <w:sz w:val="20"/>
+                        </w:rPr>
+                        <w:br/>
+                        <w:t>-vídeo</w:t>
+                      </w:r>
+                      <w:r>
+                        <w:rPr>
+                          <w:sz w:val="20"/>
+                        </w:rPr>
+                        <w:br/>
+                        <w:t>-resumo</w:t>
+                      </w:r>
+                      <w:r>
+                        <w:rPr>
+                          <w:sz w:val="20"/>
+                        </w:rPr>
+                        <w:br/>
+                        <w:t>-visibilidade</w:t>
+                      </w:r>
+                    </w:p>
+                  </w:txbxContent>
+                </v:textbox>
+              </v:rect>
+            </w:pict>
+          </mc:Fallback>
+        </mc:AlternateContent>
+      </w:r>
+      <w:r>
+        <w:rPr>
+          <w:noProof/>
+          <w:lang w:val="en-US"/>
+        </w:rPr>
+        <mc:AlternateContent>
+          <mc:Choice Requires="wps">
+            <w:drawing>
+              <wp:anchor distT="0" distB="0" distL="114300" distR="114300" simplePos="0" relativeHeight="251692032" behindDoc="0" locked="0" layoutInCell="1" allowOverlap="1" wp14:anchorId="419D7F70" wp14:editId="522EC946">
+                <wp:simplePos x="0" y="0"/>
+                <wp:positionH relativeFrom="column">
+                  <wp:posOffset>3743325</wp:posOffset>
+                </wp:positionH>
+                <wp:positionV relativeFrom="paragraph">
+                  <wp:posOffset>2214245</wp:posOffset>
+                </wp:positionV>
+                <wp:extent cx="1756410" cy="1520190"/>
+                <wp:effectExtent l="41910" t="53340" r="57150" b="114300"/>
+                <wp:wrapNone/>
+                <wp:docPr id="19" name="Straight Arrow Connector 12"/>
+                <wp:cNvGraphicFramePr/>
+                <a:graphic xmlns:a="http://schemas.openxmlformats.org/drawingml/2006/main">
+                  <a:graphicData uri="http://schemas.microsoft.com/office/word/2010/wordprocessingShape">
+                    <wps:wsp>
+                      <wps:cNvCnPr/>
+                      <wps:spPr>
+                        <a:xfrm rot="5400000">
+                          <a:off x="0" y="0"/>
+                          <a:ext cx="1756410" cy="1520190"/>
+                        </a:xfrm>
+                        <a:prstGeom prst="bentConnector3">
+                          <a:avLst>
+                            <a:gd name="adj1" fmla="val 99892"/>
+                          </a:avLst>
+                        </a:prstGeom>
+                        <a:ln w="38100">
+                          <a:solidFill>
+                            <a:schemeClr val="tx1"/>
+                          </a:solidFill>
+                          <a:headEnd type="diamond" w="med" len="med"/>
+                          <a:tailEnd type="triangle" w="med" len="med"/>
+                        </a:ln>
+                      </wps:spPr>
+                      <wps:style>
+                        <a:lnRef idx="1">
+                          <a:schemeClr val="accent1"/>
+                        </a:lnRef>
+                        <a:fillRef idx="0">
+                          <a:schemeClr val="accent1"/>
+                        </a:fillRef>
+                        <a:effectRef idx="0">
+                          <a:schemeClr val="accent1"/>
+                        </a:effectRef>
+                        <a:fontRef idx="minor">
+                          <a:schemeClr val="tx1"/>
+                        </a:fontRef>
+                      </wps:style>
+                      <wps:bodyPr/>
+                    </wps:wsp>
+                  </a:graphicData>
+                </a:graphic>
+                <wp14:sizeRelH relativeFrom="margin">
+                  <wp14:pctWidth>0</wp14:pctWidth>
+                </wp14:sizeRelH>
+                <wp14:sizeRelV relativeFrom="margin">
+                  <wp14:pctHeight>0</wp14:pctHeight>
+                </wp14:sizeRelV>
+              </wp:anchor>
+            </w:drawing>
+          </mc:Choice>
+          <mc:Fallback>
+            <w:pict>
+              <v:shape id="Straight Arrow Connector 12" o:spid="_x0000_s1026" type="#_x0000_t34" style="position:absolute;margin-left:294.75pt;margin-top:174.35pt;width:138.3pt;height:119.7pt;rotation:90;z-index:251692032;visibility:visible;mso-wrap-style:square;mso-width-percent:0;mso-height-percent:0;mso-wrap-distance-left:9pt;mso-wrap-distance-top:0;mso-wrap-distance-right:9pt;mso-wrap-distance-bottom:0;mso-position-horizontal:absolute;mso-position-horizontal-relative:text;mso-position-vertical:absolute;mso-position-vertical-relative:text;mso-width-percent:0;mso-height-percent:0;mso-width-relative:margin;mso-height-relative:margin" o:gfxdata="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" adj="21577" strokecolor="black [3213]" strokeweight="3pt">
+                <v:stroke startarrow="diamond" endarrow="block"/>
+              </v:shape>
+            </w:pict>
+          </mc:Fallback>
+        </mc:AlternateContent>
+      </w:r>
+      <w:r>
+        <w:rPr>
+          <w:noProof/>
+          <w:lang w:val="en-US"/>
+        </w:rPr>
+        <mc:AlternateContent>
+          <mc:Choice Requires="wps">
+            <w:drawing>
+              <wp:anchor distT="0" distB="0" distL="114300" distR="114300" simplePos="0" relativeHeight="251700224" behindDoc="0" locked="0" layoutInCell="1" allowOverlap="1" wp14:anchorId="67EC573F" wp14:editId="70DBFD67">
+                <wp:simplePos x="0" y="0"/>
+                <wp:positionH relativeFrom="column">
+                  <wp:posOffset>1733550</wp:posOffset>
+                </wp:positionH>
+                <wp:positionV relativeFrom="paragraph">
+                  <wp:posOffset>85725</wp:posOffset>
+                </wp:positionV>
+                <wp:extent cx="2600325" cy="1403985"/>
+                <wp:effectExtent l="0" t="0" r="0" b="3175"/>
+                <wp:wrapNone/>
+                <wp:docPr id="23" name="Text Box 2"/>
+                <wp:cNvGraphicFramePr>
+                  <a:graphicFrameLocks xmlns:a="http://schemas.openxmlformats.org/drawingml/2006/main"/>
+                </wp:cNvGraphicFramePr>
+                <a:graphic xmlns:a="http://schemas.openxmlformats.org/drawingml/2006/main">
+                  <a:graphicData uri="http://schemas.microsoft.com/office/word/2010/wordprocessingShape">
+                    <wps:wsp>
+                      <wps:cNvSpPr txBox="1">
+                        <a:spLocks noChangeArrowheads="1"/>
+                      </wps:cNvSpPr>
+                      <wps:spPr bwMode="auto">
+                        <a:xfrm>
+                          <a:off x="0" y="0"/>
+                          <a:ext cx="2600325" cy="1403985"/>
+                        </a:xfrm>
+                        <a:prstGeom prst="rect">
+                          <a:avLst/>
+                        </a:prstGeom>
+                        <a:noFill/>
+                        <a:ln w="9525">
+                          <a:noFill/>
+                          <a:miter lim="800000"/>
+                          <a:headEnd/>
+                          <a:tailEnd/>
+                        </a:ln>
+                      </wps:spPr>
+                      <wps:txbx>
+                        <w:txbxContent>
+                          <w:p>
+                            <w:r>
+                              <w:t>Pesquisa de</w:t>
+                            </w:r>
+                            <w:r>
+                              <w:t xml:space="preserve"> cursos; Criar/entrar na Conta</w:t>
+                            </w:r>
+                            <w:r>
+                              <w:t>; Dúvidas sobre a plataforma;</w:t>
+                            </w:r>
+                          </w:p>
+                        </w:txbxContent>
+                      </wps:txbx>
+                      <wps:bodyPr rot="0" vert="horz" wrap="square" lIns="91440" tIns="45720" rIns="91440" bIns="45720" anchor="t" anchorCtr="0">
+                        <a:spAutoFit/>
+                      </wps:bodyPr>
+                    </wps:wsp>
+                  </a:graphicData>
+                </a:graphic>
+                <wp14:sizeRelH relativeFrom="margin">
+                  <wp14:pctWidth>0</wp14:pctWidth>
+                </wp14:sizeRelH>
+                <wp14:sizeRelV relativeFrom="margin">
+                  <wp14:pctHeight>20000</wp14:pctHeight>
+                </wp14:sizeRelV>
+              </wp:anchor>
+            </w:drawing>
+          </mc:Choice>
+          <mc:Fallback>
+            <w:pict>
+              <v:shapetype id="_x0000_t202" coordsize="21600,21600" o:spt="202" path="m,l,21600r21600,l21600,xe">
+                <v:stroke joinstyle="miter"/>
+                <v:path gradientshapeok="t" o:connecttype="rect"/>
+              </v:shapetype>
+              <v:shape id="_x0000_s1035" type="#_x0000_t202" style="position:absolute;margin-left:136.5pt;margin-top:6.75pt;width:204.75pt;height:110.55pt;z-index:251700224;visibility:visible;mso-wrap-style:square;mso-width-percent:0;mso-height-percent:200;mso-wrap-distance-left:9pt;mso-wrap-distance-top:0;mso-wrap-distance-right:9pt;mso-wrap-distance-bottom:0;mso-position-horizontal:absolute;mso-position-horizontal-relative:text;mso-position-vertical:absolute;mso-position-vertical-relative:text;mso-width-percent:0;mso-height-percent:200;mso-width-relative:margin;mso-height-relative:margin;v-text-anchor:top" o:gfxdata="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" filled="f" stroked="f">
+                <v:textbox style="mso-fit-shape-to-text:t">
+                  <w:txbxContent>
+                    <w:p>
+                      <w:r>
+                        <w:t>Pesquisa de</w:t>
+                      </w:r>
+                      <w:r>
+                        <w:t xml:space="preserve"> cursos; Criar/entrar na Conta</w:t>
+                      </w:r>
+                      <w:r>
+                        <w:t>; Dúvidas sobre a plataforma;</w:t>
+                      </w:r>
+                    </w:p>
+                  </w:txbxContent>
+                </v:textbox>
+              </v:shape>
+            </w:pict>
+          </mc:Fallback>
+        </mc:AlternateContent>
+      </w:r>
+      <w:r>
+        <w:rPr>
+          <w:noProof/>
+          <w:lang w:val="en-US"/>
+        </w:rPr>
+        <mc:AlternateContent>
+          <mc:Choice Requires="wps">
+            <w:drawing>
+              <wp:anchor distT="0" distB="0" distL="114300" distR="114300" simplePos="0" relativeHeight="251698176" behindDoc="0" locked="0" layoutInCell="1" allowOverlap="1" wp14:anchorId="42953960" wp14:editId="71C6F382">
+                <wp:simplePos x="0" y="0"/>
+                <wp:positionH relativeFrom="column">
+                  <wp:posOffset>1085850</wp:posOffset>
+                </wp:positionH>
+                <wp:positionV relativeFrom="paragraph">
+                  <wp:posOffset>10160</wp:posOffset>
+                </wp:positionV>
+                <wp:extent cx="1162050" cy="247650"/>
+                <wp:effectExtent l="19050" t="95250" r="0" b="19050"/>
+                <wp:wrapNone/>
+                <wp:docPr id="22" name="Straight Arrow Connector 12"/>
+                <wp:cNvGraphicFramePr/>
+                <a:graphic xmlns:a="http://schemas.openxmlformats.org/drawingml/2006/main">
+                  <a:graphicData uri="http://schemas.microsoft.com/office/word/2010/wordprocessingShape">
+                    <wps:wsp>
+                      <wps:cNvCnPr/>
+                      <wps:spPr>
+                        <a:xfrm flipV="1">
+                          <a:off x="0" y="0"/>
+                          <a:ext cx="1162050" cy="247650"/>
+                        </a:xfrm>
+                        <a:prstGeom prst="straightConnector1">
+                          <a:avLst/>
+                        </a:prstGeom>
+                        <a:ln w="38100">
+                          <a:solidFill>
+                            <a:schemeClr val="tx1"/>
+                          </a:solidFill>
+                          <a:tailEnd type="arrow"/>
+                        </a:ln>
+                      </wps:spPr>
+                      <wps:style>
+                        <a:lnRef idx="1">
+                          <a:schemeClr val="accent1"/>
+                        </a:lnRef>
+                        <a:fillRef idx="0">
+                          <a:schemeClr val="accent1"/>
+                        </a:fillRef>
+                        <a:effectRef idx="0">
+                          <a:schemeClr val="accent1"/>
+                        </a:effectRef>
+                        <a:fontRef idx="minor">
+                          <a:schemeClr val="tx1"/>
+                        </a:fontRef>
+                      </wps:style>
+                      <wps:bodyPr/>
+                    </wps:wsp>
+                  </a:graphicData>
+                </a:graphic>
+                <wp14:sizeRelH relativeFrom="margin">
+                  <wp14:pctWidth>0</wp14:pctWidth>
+                </wp14:sizeRelH>
+                <wp14:sizeRelV relativeFrom="margin">
+                  <wp14:pctHeight>0</wp14:pctHeight>
+                </wp14:sizeRelV>
+              </wp:anchor>
+            </w:drawing>
+          </mc:Choice>
+          <mc:Fallback>
+            <w:pict>
+              <v:shape id="Straight Arrow Connector 12" o:spid="_x0000_s1026" type="#_x0000_t32" style="position:absolute;margin-left:85.5pt;margin-top:.8pt;width:91.5pt;height:19.5pt;flip:y;z-index:251698176;visibility:visible;mso-wrap-style:square;mso-width-percent:0;mso-height-percent:0;mso-wrap-distance-left:9pt;mso-wrap-distance-top:0;mso-wrap-distance-right:9pt;mso-wrap-distance-bottom:0;mso-position-horizontal:absolute;mso-position-horizontal-relative:text;mso-position-vertical:absolute;mso-position-vertical-relative:text;mso-width-percent:0;mso-height-percent:0;mso-width-relative:margin;mso-height-relative:margin" o:gfxdata="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" strokecolor="black [3213]" strokeweight="3pt">
+                <v:stroke endarrow="open"/>
+              </v:shape>
+            </w:pict>
+          </mc:Fallback>
+        </mc:AlternateContent>
+      </w:r>
+      <w:r>
+        <w:rPr>
+          <w:noProof/>
+          <w:lang w:val="en-US"/>
+        </w:rPr>
+        <mc:AlternateContent>
+          <mc:Choice Requires="wps">
+            <w:drawing>
+              <wp:anchor distT="0" distB="0" distL="114300" distR="114300" simplePos="0" relativeHeight="251704320" behindDoc="0" locked="0" layoutInCell="1" allowOverlap="1" wp14:anchorId="7878C80C" wp14:editId="4C9F5E15">
                 <wp:simplePos x="0" y="0"/>
                 <wp:positionH relativeFrom="column">
                   <wp:posOffset>2245043</wp:posOffset>
@@ -1294,10 +2471,7 @@
                         <w:txbxContent>
                           <w:p>
                             <w:r>
-                              <w:t>Ler resumo</w:t>
-                            </w:r>
-                            <w:r>
-                              <w:t>;</w:t>
+                              <w:t>Ler resumo;</w:t>
                             </w:r>
                             <w:r>
                               <w:br/>
@@ -1305,7 +2479,10 @@
                             </w:r>
                             <w:r>
                               <w:br/>
-                              <w:t>Chat;</w:t>
+                              <w:t>Escrita no fórum</w:t>
+                            </w:r>
+                            <w:r>
+                              <w:t>;</w:t>
                             </w:r>
                           </w:p>
                         </w:txbxContent>
@@ -1327,19 +2504,12 @@
           </mc:Choice>
           <mc:Fallback>
             <w:pict>
-              <v:shapetype id="_x0000_t202" coordsize="21600,21600" o:spt="202" path="m,l,21600r21600,l21600,xe">
-                <v:stroke joinstyle="miter"/>
-                <v:path gradientshapeok="t" o:connecttype="rect"/>
-              </v:shapetype>
-              <v:shape id="_x0000_s1032" type="#_x0000_t202" style="position:absolute;margin-left:176.8pt;margin-top:162pt;width:125.25pt;height:60pt;z-index:251704320;visibility:visible;mso-wrap-style:square;mso-width-percent:0;mso-height-percent:0;mso-wrap-distance-left:9pt;mso-wrap-distance-top:0;mso-wrap-distance-right:9pt;mso-wrap-distance-bottom:0;mso-position-horizontal:absolute;mso-position-horizontal-relative:text;mso-position-vertical:absolute;mso-position-vertical-relative:text;mso-width-percent:0;mso-height-percent:0;mso-width-relative:margin;mso-height-relative:margin;v-text-anchor:top" o:gfxdata="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" filled="f" stroked="f">
+              <v:shape id="_x0000_s1036" type="#_x0000_t202" style="position:absolute;margin-left:176.8pt;margin-top:162pt;width:125.25pt;height:60pt;z-index:251704320;visibility:visible;mso-wrap-style:square;mso-width-percent:0;mso-height-percent:0;mso-wrap-distance-left:9pt;mso-wrap-distance-top:0;mso-wrap-distance-right:9pt;mso-wrap-distance-bottom:0;mso-position-horizontal:absolute;mso-position-horizontal-relative:text;mso-position-vertical:absolute;mso-position-vertical-relative:text;mso-width-percent:0;mso-height-percent:0;mso-width-relative:margin;mso-height-relative:margin;v-text-anchor:top" o:gfxdata="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" filled="f" stroked="f">
                 <v:textbox>
                   <w:txbxContent>
                     <w:p>
                       <w:r>
-                        <w:t>Ler resumo</w:t>
-                      </w:r>
-                      <w:r>
-                        <w:t>;</w:t>
+                        <w:t>Ler resumo;</w:t>
                       </w:r>
                       <w:r>
                         <w:br/>
@@ -1347,7 +2517,10 @@
                       </w:r>
                       <w:r>
                         <w:br/>
-                        <w:t>Chat;</w:t>
+                        <w:t>Escrita no fórum</w:t>
+                      </w:r>
+                      <w:r>
+                        <w:t>;</w:t>
                       </w:r>
                     </w:p>
                   </w:txbxContent>
@@ -1358,85 +2531,14 @@
         </mc:AlternateContent>
       </w:r>
       <w:r>
-        <mc:AlternateContent>
-          <mc:Choice Requires="wps">
-            <w:drawing>
-              <wp:anchor distT="0" distB="0" distL="114300" distR="114300" simplePos="0" relativeHeight="251705344" behindDoc="0" locked="0" layoutInCell="1" allowOverlap="1" wp14:anchorId="1E5CABA0" wp14:editId="6430EE7F">
-                <wp:simplePos x="0" y="0"/>
-                <wp:positionH relativeFrom="column">
-                  <wp:posOffset>1085850</wp:posOffset>
-                </wp:positionH>
-                <wp:positionV relativeFrom="paragraph">
-                  <wp:posOffset>763270</wp:posOffset>
-                </wp:positionV>
-                <wp:extent cx="3248025" cy="2218690"/>
-                <wp:effectExtent l="19050" t="19050" r="47625" b="48260"/>
-                <wp:wrapNone/>
-                <wp:docPr id="27" name="Straight Arrow Connector 12"/>
-                <wp:cNvGraphicFramePr/>
-                <a:graphic xmlns:a="http://schemas.openxmlformats.org/drawingml/2006/main">
-                  <a:graphicData uri="http://schemas.microsoft.com/office/word/2010/wordprocessingShape">
-                    <wps:wsp>
-                      <wps:cNvCnPr/>
-                      <wps:spPr>
-                        <a:xfrm>
-                          <a:off x="0" y="0"/>
-                          <a:ext cx="3248025" cy="2218690"/>
-                        </a:xfrm>
-                        <a:prstGeom prst="straightConnector1">
-                          <a:avLst/>
-                        </a:prstGeom>
-                        <a:ln w="38100">
-                          <a:solidFill>
-                            <a:schemeClr val="tx1"/>
-                          </a:solidFill>
-                          <a:tailEnd type="arrow"/>
-                        </a:ln>
-                      </wps:spPr>
-                      <wps:style>
-                        <a:lnRef idx="1">
-                          <a:schemeClr val="accent1"/>
-                        </a:lnRef>
-                        <a:fillRef idx="0">
-                          <a:schemeClr val="accent1"/>
-                        </a:fillRef>
-                        <a:effectRef idx="0">
-                          <a:schemeClr val="accent1"/>
-                        </a:effectRef>
-                        <a:fontRef idx="minor">
-                          <a:schemeClr val="tx1"/>
-                        </a:fontRef>
-                      </wps:style>
-                      <wps:bodyPr/>
-                    </wps:wsp>
-                  </a:graphicData>
-                </a:graphic>
-                <wp14:sizeRelH relativeFrom="margin">
-                  <wp14:pctWidth>0</wp14:pctWidth>
-                </wp14:sizeRelH>
-                <wp14:sizeRelV relativeFrom="margin">
-                  <wp14:pctHeight>0</wp14:pctHeight>
-                </wp14:sizeRelV>
-              </wp:anchor>
-            </w:drawing>
-          </mc:Choice>
-          <mc:Fallback>
-            <w:pict>
-              <v:shape id="Straight Arrow Connector 12" o:spid="_x0000_s1026" type="#_x0000_t32" style="position:absolute;margin-left:85.5pt;margin-top:60.1pt;width:255.75pt;height:174.7pt;z-index:251705344;visibility:visible;mso-wrap-style:square;mso-width-percent:0;mso-height-percent:0;mso-wrap-distance-left:9pt;mso-wrap-distance-top:0;mso-wrap-distance-right:9pt;mso-wrap-distance-bottom:0;mso-position-horizontal:absolute;mso-position-horizontal-relative:text;mso-position-vertical:absolute;mso-position-vertical-relative:text;mso-width-percent:0;mso-height-percent:0;mso-width-relative:margin;mso-height-relative:margin" o:gfxdata="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" strokecolor="black [3213]" strokeweight="3pt">
-                <v:stroke endarrow="open"/>
-              </v:shape>
-            </w:pict>
-          </mc:Fallback>
-        </mc:AlternateContent>
-      </w:r>
-      <w:r>
         <w:rPr>
           <w:noProof/>
+          <w:lang w:val="en-US"/>
         </w:rPr>
         <mc:AlternateContent>
           <mc:Choice Requires="wps">
             <w:drawing>
-              <wp:anchor distT="0" distB="0" distL="114300" distR="114300" simplePos="0" relativeHeight="251696128" behindDoc="0" locked="0" layoutInCell="1" allowOverlap="1" wp14:anchorId="443A5B1F" wp14:editId="0DC69E10">
+              <wp:anchor distT="0" distB="0" distL="114300" distR="114300" simplePos="0" relativeHeight="251696128" behindDoc="0" locked="0" layoutInCell="1" allowOverlap="1" wp14:anchorId="18E930DC" wp14:editId="45042A9C">
                 <wp:simplePos x="0" y="0"/>
                 <wp:positionH relativeFrom="column">
                   <wp:posOffset>2549525</wp:posOffset>
@@ -1532,7 +2634,7 @@
         <mc:AlternateContent>
           <mc:Choice Requires="wps">
             <w:drawing>
-              <wp:anchor distT="0" distB="0" distL="114300" distR="114300" simplePos="0" relativeHeight="251702272" behindDoc="0" locked="0" layoutInCell="1" allowOverlap="1" wp14:anchorId="17AA9193" wp14:editId="059F6C01">
+              <wp:anchor distT="0" distB="0" distL="114300" distR="114300" simplePos="0" relativeHeight="251702272" behindDoc="0" locked="0" layoutInCell="1" allowOverlap="1" wp14:anchorId="4BE36F79" wp14:editId="6F3855C3">
                 <wp:simplePos x="0" y="0"/>
                 <wp:positionH relativeFrom="column">
                   <wp:posOffset>1085850</wp:posOffset>
@@ -1603,184 +2705,12 @@
       <w:r>
         <w:rPr>
           <w:noProof/>
-        </w:rPr>
-        <mc:AlternateContent>
-          <mc:Choice Requires="wps">
-            <w:drawing>
-              <wp:anchor distT="0" distB="0" distL="114300" distR="114300" simplePos="0" relativeHeight="251700224" behindDoc="0" locked="0" layoutInCell="1" allowOverlap="1" wp14:anchorId="4FFF0D4C" wp14:editId="06ADF986">
-                <wp:simplePos x="0" y="0"/>
-                <wp:positionH relativeFrom="column">
-                  <wp:posOffset>1733550</wp:posOffset>
-                </wp:positionH>
-                <wp:positionV relativeFrom="paragraph">
-                  <wp:posOffset>143510</wp:posOffset>
-                </wp:positionV>
-                <wp:extent cx="2600325" cy="1403985"/>
-                <wp:effectExtent l="0" t="0" r="0" b="0"/>
-                <wp:wrapNone/>
-                <wp:docPr id="23" name="Text Box 2"/>
-                <wp:cNvGraphicFramePr>
-                  <a:graphicFrameLocks xmlns:a="http://schemas.openxmlformats.org/drawingml/2006/main"/>
-                </wp:cNvGraphicFramePr>
-                <a:graphic xmlns:a="http://schemas.openxmlformats.org/drawingml/2006/main">
-                  <a:graphicData uri="http://schemas.microsoft.com/office/word/2010/wordprocessingShape">
-                    <wps:wsp>
-                      <wps:cNvSpPr txBox="1">
-                        <a:spLocks noChangeArrowheads="1"/>
-                      </wps:cNvSpPr>
-                      <wps:spPr bwMode="auto">
-                        <a:xfrm>
-                          <a:off x="0" y="0"/>
-                          <a:ext cx="2600325" cy="1403985"/>
-                        </a:xfrm>
-                        <a:prstGeom prst="rect">
-                          <a:avLst/>
-                        </a:prstGeom>
-                        <a:noFill/>
-                        <a:ln w="9525">
-                          <a:noFill/>
-                          <a:miter lim="800000"/>
-                          <a:headEnd/>
-                          <a:tailEnd/>
-                        </a:ln>
-                      </wps:spPr>
-                      <wps:txbx>
-                        <w:txbxContent>
-                          <w:p>
-                            <w:r>
-                              <w:t xml:space="preserve">Pesquisa de cursos; Criar/entrar na Conta; </w:t>
-                            </w:r>
-                            <w:r>
-                              <w:t>Transacções monetárias</w:t>
-                            </w:r>
-                            <w:r>
-                              <w:t>; Dúvidas sobre a plataforma;</w:t>
-                            </w:r>
-                          </w:p>
-                        </w:txbxContent>
-                      </wps:txbx>
-                      <wps:bodyPr rot="0" vert="horz" wrap="square" lIns="91440" tIns="45720" rIns="91440" bIns="45720" anchor="t" anchorCtr="0">
-                        <a:spAutoFit/>
-                      </wps:bodyPr>
-                    </wps:wsp>
-                  </a:graphicData>
-                </a:graphic>
-                <wp14:sizeRelH relativeFrom="margin">
-                  <wp14:pctWidth>0</wp14:pctWidth>
-                </wp14:sizeRelH>
-                <wp14:sizeRelV relativeFrom="margin">
-                  <wp14:pctHeight>20000</wp14:pctHeight>
-                </wp14:sizeRelV>
-              </wp:anchor>
-            </w:drawing>
-          </mc:Choice>
-          <mc:Fallback>
-            <w:pict>
-              <v:shape id="_x0000_s1034" type="#_x0000_t202" style="position:absolute;margin-left:136.5pt;margin-top:11.3pt;width:204.75pt;height:110.55pt;z-index:251700224;visibility:visible;mso-wrap-style:square;mso-width-percent:0;mso-height-percent:200;mso-wrap-distance-left:9pt;mso-wrap-distance-top:0;mso-wrap-distance-right:9pt;mso-wrap-distance-bottom:0;mso-position-horizontal:absolute;mso-position-horizontal-relative:text;mso-position-vertical:absolute;mso-position-vertical-relative:text;mso-width-percent:0;mso-height-percent:200;mso-width-relative:margin;mso-height-relative:margin;v-text-anchor:top" o:gfxdata="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" filled="f" stroked="f">
-                <v:textbox style="mso-fit-shape-to-text:t">
-                  <w:txbxContent>
-                    <w:p>
-                      <w:r>
-                        <w:t xml:space="preserve">Pesquisa de cursos; Criar/entrar na Conta; </w:t>
-                      </w:r>
-                      <w:r>
-                        <w:t>Transacções monetárias</w:t>
-                      </w:r>
-                      <w:r>
-                        <w:t>; Dúvidas sobre a plataforma;</w:t>
-                      </w:r>
-                    </w:p>
-                  </w:txbxContent>
-                </v:textbox>
-              </v:shape>
-            </w:pict>
-          </mc:Fallback>
-        </mc:AlternateContent>
-      </w:r>
-      <w:r>
-        <w:rPr>
-          <w:noProof/>
           <w:lang w:val="en-US"/>
         </w:rPr>
         <mc:AlternateContent>
           <mc:Choice Requires="wps">
             <w:drawing>
-              <wp:anchor distT="0" distB="0" distL="114300" distR="114300" simplePos="0" relativeHeight="251698176" behindDoc="0" locked="0" layoutInCell="1" allowOverlap="1" wp14:anchorId="5B4A4625" wp14:editId="4B71E9AF">
-                <wp:simplePos x="0" y="0"/>
-                <wp:positionH relativeFrom="column">
-                  <wp:posOffset>1085850</wp:posOffset>
-                </wp:positionH>
-                <wp:positionV relativeFrom="paragraph">
-                  <wp:posOffset>86360</wp:posOffset>
-                </wp:positionV>
-                <wp:extent cx="1371600" cy="171450"/>
-                <wp:effectExtent l="19050" t="114300" r="0" b="19050"/>
-                <wp:wrapNone/>
-                <wp:docPr id="22" name="Straight Arrow Connector 12"/>
-                <wp:cNvGraphicFramePr/>
-                <a:graphic xmlns:a="http://schemas.openxmlformats.org/drawingml/2006/main">
-                  <a:graphicData uri="http://schemas.microsoft.com/office/word/2010/wordprocessingShape">
-                    <wps:wsp>
-                      <wps:cNvCnPr/>
-                      <wps:spPr>
-                        <a:xfrm flipV="1">
-                          <a:off x="0" y="0"/>
-                          <a:ext cx="1371600" cy="171450"/>
-                        </a:xfrm>
-                        <a:prstGeom prst="straightConnector1">
-                          <a:avLst/>
-                        </a:prstGeom>
-                        <a:ln w="38100">
-                          <a:solidFill>
-                            <a:schemeClr val="tx1"/>
-                          </a:solidFill>
-                          <a:tailEnd type="arrow"/>
-                        </a:ln>
-                      </wps:spPr>
-                      <wps:style>
-                        <a:lnRef idx="1">
-                          <a:schemeClr val="accent1"/>
-                        </a:lnRef>
-                        <a:fillRef idx="0">
-                          <a:schemeClr val="accent1"/>
-                        </a:fillRef>
-                        <a:effectRef idx="0">
-                          <a:schemeClr val="accent1"/>
-                        </a:effectRef>
-                        <a:fontRef idx="minor">
-                          <a:schemeClr val="tx1"/>
-                        </a:fontRef>
-                      </wps:style>
-                      <wps:bodyPr/>
-                    </wps:wsp>
-                  </a:graphicData>
-                </a:graphic>
-                <wp14:sizeRelH relativeFrom="margin">
-                  <wp14:pctWidth>0</wp14:pctWidth>
-                </wp14:sizeRelH>
-                <wp14:sizeRelV relativeFrom="margin">
-                  <wp14:pctHeight>0</wp14:pctHeight>
-                </wp14:sizeRelV>
-              </wp:anchor>
-            </w:drawing>
-          </mc:Choice>
-          <mc:Fallback>
-            <w:pict>
-              <v:shape id="Straight Arrow Connector 12" o:spid="_x0000_s1026" type="#_x0000_t32" style="position:absolute;margin-left:85.5pt;margin-top:6.8pt;width:108pt;height:13.5pt;flip:y;z-index:251698176;visibility:visible;mso-wrap-style:square;mso-width-percent:0;mso-height-percent:0;mso-wrap-distance-left:9pt;mso-wrap-distance-top:0;mso-wrap-distance-right:9pt;mso-wrap-distance-bottom:0;mso-position-horizontal:absolute;mso-position-horizontal-relative:text;mso-position-vertical:absolute;mso-position-vertical-relative:text;mso-width-percent:0;mso-height-percent:0;mso-width-relative:margin;mso-height-relative:margin" o:gfxdata="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" strokecolor="black [3213]" strokeweight="3pt">
-                <v:stroke endarrow="open"/>
-              </v:shape>
-            </w:pict>
-          </mc:Fallback>
-        </mc:AlternateContent>
-      </w:r>
-      <w:r>
-        <w:rPr>
-          <w:noProof/>
-        </w:rPr>
-        <mc:AlternateContent>
-          <mc:Choice Requires="wps">
-            <w:drawing>
-              <wp:anchor distT="0" distB="0" distL="114300" distR="114300" simplePos="0" relativeHeight="251694080" behindDoc="0" locked="0" layoutInCell="1" allowOverlap="1" wp14:anchorId="59CB3F7C" wp14:editId="654F5063">
+              <wp:anchor distT="0" distB="0" distL="114300" distR="114300" simplePos="0" relativeHeight="251694080" behindDoc="0" locked="0" layoutInCell="1" allowOverlap="1" wp14:anchorId="5F3F0DC1" wp14:editId="10FF7EF5">
                 <wp:simplePos x="0" y="0"/>
                 <wp:positionH relativeFrom="column">
                   <wp:posOffset>-269875</wp:posOffset>
@@ -1826,7 +2756,12 @@
                               </w:rPr>
                             </w:pPr>
                             <w:r>
-                              <w:t>Fazer publicações;</w:t>
+                              <w:t>Fazer publica</w:t>
+                            </w:r>
+                            <w:bookmarkStart w:id="0" w:name="_GoBack"/>
+                            <w:bookmarkEnd w:id="0"/>
+                            <w:r>
+                              <w:t>ções;</w:t>
                             </w:r>
                             <w:r>
                               <w:t xml:space="preserve"> </w:t>
@@ -1854,7 +2789,7 @@
           </mc:Choice>
           <mc:Fallback>
             <w:pict>
-              <v:shape id="_x0000_s1035" type="#_x0000_t202" style="position:absolute;margin-left:-21.25pt;margin-top:305.7pt;width:186.95pt;height:110.55pt;z-index:251694080;visibility:visible;mso-wrap-style:square;mso-width-percent:400;mso-height-percent:200;mso-wrap-distance-left:9pt;mso-wrap-distance-top:0;mso-wrap-distance-right:9pt;mso-wrap-distance-bottom:0;mso-position-horizontal:absolute;mso-position-horizontal-relative:text;mso-position-vertical:absolute;mso-position-vertical-relative:text;mso-width-percent:400;mso-height-percent:200;mso-width-relative:margin;mso-height-relative:margin;v-text-anchor:top" o:gfxdata="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" filled="f" stroked="f">
+              <v:shape id="_x0000_s1038" type="#_x0000_t202" style="position:absolute;margin-left:-21.25pt;margin-top:305.7pt;width:186.95pt;height:110.55pt;z-index:251694080;visibility:visible;mso-wrap-style:square;mso-width-percent:400;mso-height-percent:200;mso-wrap-distance-left:9pt;mso-wrap-distance-top:0;mso-wrap-distance-right:9pt;mso-wrap-distance-bottom:0;mso-position-horizontal:absolute;mso-position-horizontal-relative:text;mso-position-vertical:absolute;mso-position-vertical-relative:text;mso-width-percent:400;mso-height-percent:200;mso-width-relative:margin;mso-height-relative:margin;v-text-anchor:top" o:gfxdata="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" filled="f" stroked="f">
                 <v:textbox style="mso-fit-shape-to-text:t">
                   <w:txbxContent>
                     <w:p>
@@ -1864,7 +2799,12 @@
                         </w:rPr>
                       </w:pPr>
                       <w:r>
-                        <w:t>Fazer publicações;</w:t>
+                        <w:t>Fazer publica</w:t>
+                      </w:r>
+                      <w:bookmarkStart w:id="1" w:name="_GoBack"/>
+                      <w:bookmarkEnd w:id="1"/>
+                      <w:r>
+                        <w:t>ções;</w:t>
                       </w:r>
                       <w:r>
                         <w:t xml:space="preserve"> </w:t>
@@ -1888,667 +2828,7 @@
         <mc:AlternateContent>
           <mc:Choice Requires="wps">
             <w:drawing>
-              <wp:anchor distT="0" distB="0" distL="114300" distR="114300" simplePos="0" relativeHeight="251685888" behindDoc="0" locked="0" layoutInCell="1" allowOverlap="1" wp14:anchorId="6AE363E8" wp14:editId="307CB4AB">
-                <wp:simplePos x="0" y="0"/>
-                <wp:positionH relativeFrom="column">
-                  <wp:posOffset>-248285</wp:posOffset>
-                </wp:positionH>
-                <wp:positionV relativeFrom="paragraph">
-                  <wp:posOffset>876935</wp:posOffset>
-                </wp:positionV>
-                <wp:extent cx="2990850" cy="2981325"/>
-                <wp:effectExtent l="23812" t="0" r="61913" b="138112"/>
-                <wp:wrapNone/>
-                <wp:docPr id="16" name="Straight Arrow Connector 12"/>
-                <wp:cNvGraphicFramePr/>
-                <a:graphic xmlns:a="http://schemas.openxmlformats.org/drawingml/2006/main">
-                  <a:graphicData uri="http://schemas.microsoft.com/office/word/2010/wordprocessingShape">
-                    <wps:wsp>
-                      <wps:cNvCnPr/>
-                      <wps:spPr>
-                        <a:xfrm rot="16200000" flipH="1">
-                          <a:off x="0" y="0"/>
-                          <a:ext cx="2990850" cy="2981325"/>
-                        </a:xfrm>
-                        <a:prstGeom prst="bentConnector3">
-                          <a:avLst>
-                            <a:gd name="adj1" fmla="val 100000"/>
-                          </a:avLst>
-                        </a:prstGeom>
-                        <a:ln w="38100">
-                          <a:solidFill>
-                            <a:schemeClr val="tx1"/>
-                          </a:solidFill>
-                          <a:tailEnd type="arrow"/>
-                        </a:ln>
-                      </wps:spPr>
-                      <wps:style>
-                        <a:lnRef idx="1">
-                          <a:schemeClr val="accent1"/>
-                        </a:lnRef>
-                        <a:fillRef idx="0">
-                          <a:schemeClr val="accent1"/>
-                        </a:fillRef>
-                        <a:effectRef idx="0">
-                          <a:schemeClr val="accent1"/>
-                        </a:effectRef>
-                        <a:fontRef idx="minor">
-                          <a:schemeClr val="tx1"/>
-                        </a:fontRef>
-                      </wps:style>
-                      <wps:bodyPr/>
-                    </wps:wsp>
-                  </a:graphicData>
-                </a:graphic>
-                <wp14:sizeRelH relativeFrom="margin">
-                  <wp14:pctWidth>0</wp14:pctWidth>
-                </wp14:sizeRelH>
-                <wp14:sizeRelV relativeFrom="margin">
-                  <wp14:pctHeight>0</wp14:pctHeight>
-                </wp14:sizeRelV>
-              </wp:anchor>
-            </w:drawing>
-          </mc:Choice>
-          <mc:Fallback>
-            <w:pict>
-              <v:shape id="Straight Arrow Connector 12" o:spid="_x0000_s1026" type="#_x0000_t34" style="position:absolute;margin-left:-19.55pt;margin-top:69.05pt;width:235.5pt;height:234.75pt;rotation:90;flip:x;z-index:251685888;visibility:visible;mso-wrap-style:square;mso-width-percent:0;mso-height-percent:0;mso-wrap-distance-left:9pt;mso-wrap-distance-top:0;mso-wrap-distance-right:9pt;mso-wrap-distance-bottom:0;mso-position-horizontal:absolute;mso-position-horizontal-relative:text;mso-position-vertical:absolute;mso-position-vertical-relative:text;mso-width-percent:0;mso-height-percent:0;mso-width-relative:margin;mso-height-relative:margin" o:gfxdata="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" adj="21600" strokecolor="black [3213]" strokeweight="3pt">
-                <v:stroke endarrow="open"/>
-              </v:shape>
-            </w:pict>
-          </mc:Fallback>
-        </mc:AlternateContent>
-      </w:r>
-      <w:r>
-        <w:rPr>
-          <w:noProof/>
-          <w:lang w:val="en-US"/>
-        </w:rPr>
-        <mc:AlternateContent>
-          <mc:Choice Requires="wps">
-            <w:drawing>
-              <wp:anchor distT="0" distB="0" distL="114300" distR="114300" simplePos="0" relativeHeight="251689984" behindDoc="0" locked="0" layoutInCell="1" allowOverlap="1" wp14:anchorId="1FA5F3B0" wp14:editId="3C8269D9">
-                <wp:simplePos x="0" y="0"/>
-                <wp:positionH relativeFrom="column">
-                  <wp:posOffset>4867275</wp:posOffset>
-                </wp:positionH>
-                <wp:positionV relativeFrom="paragraph">
-                  <wp:posOffset>2096135</wp:posOffset>
-                </wp:positionV>
-                <wp:extent cx="0" cy="466725"/>
-                <wp:effectExtent l="57150" t="38100" r="57150" b="66675"/>
-                <wp:wrapNone/>
-                <wp:docPr id="18" name="Straight Arrow Connector 12"/>
-                <wp:cNvGraphicFramePr/>
-                <a:graphic xmlns:a="http://schemas.openxmlformats.org/drawingml/2006/main">
-                  <a:graphicData uri="http://schemas.microsoft.com/office/word/2010/wordprocessingShape">
-                    <wps:wsp>
-                      <wps:cNvCnPr/>
-                      <wps:spPr>
-                        <a:xfrm flipV="1">
-                          <a:off x="0" y="0"/>
-                          <a:ext cx="0" cy="466725"/>
-                        </a:xfrm>
-                        <a:prstGeom prst="straightConnector1">
-                          <a:avLst/>
-                        </a:prstGeom>
-                        <a:ln w="38100">
-                          <a:solidFill>
-                            <a:schemeClr val="tx1"/>
-                          </a:solidFill>
-                          <a:headEnd type="diamond" w="med" len="med"/>
-                          <a:tailEnd type="triangle" w="med" len="med"/>
-                        </a:ln>
-                      </wps:spPr>
-                      <wps:style>
-                        <a:lnRef idx="1">
-                          <a:schemeClr val="accent1"/>
-                        </a:lnRef>
-                        <a:fillRef idx="0">
-                          <a:schemeClr val="accent1"/>
-                        </a:fillRef>
-                        <a:effectRef idx="0">
-                          <a:schemeClr val="accent1"/>
-                        </a:effectRef>
-                        <a:fontRef idx="minor">
-                          <a:schemeClr val="tx1"/>
-                        </a:fontRef>
-                      </wps:style>
-                      <wps:bodyPr/>
-                    </wps:wsp>
-                  </a:graphicData>
-                </a:graphic>
-                <wp14:sizeRelH relativeFrom="margin">
-                  <wp14:pctWidth>0</wp14:pctWidth>
-                </wp14:sizeRelH>
-                <wp14:sizeRelV relativeFrom="margin">
-                  <wp14:pctHeight>0</wp14:pctHeight>
-                </wp14:sizeRelV>
-              </wp:anchor>
-            </w:drawing>
-          </mc:Choice>
-          <mc:Fallback>
-            <w:pict>
-              <v:shape id="Straight Arrow Connector 12" o:spid="_x0000_s1026" type="#_x0000_t32" style="position:absolute;margin-left:383.25pt;margin-top:165.05pt;width:0;height:36.75pt;flip:y;z-index:251689984;visibility:visible;mso-wrap-style:square;mso-width-percent:0;mso-height-percent:0;mso-wrap-distance-left:9pt;mso-wrap-distance-top:0;mso-wrap-distance-right:9pt;mso-wrap-distance-bottom:0;mso-position-horizontal:absolute;mso-position-horizontal-relative:text;mso-position-vertical:absolute;mso-position-vertical-relative:text;mso-width-percent:0;mso-height-percent:0;mso-width-relative:margin;mso-height-relative:margin" o:gfxdata="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" strokecolor="black [3213]" strokeweight="3pt">
-                <v:stroke startarrow="diamond" endarrow="block"/>
-              </v:shape>
-            </w:pict>
-          </mc:Fallback>
-        </mc:AlternateContent>
-      </w:r>
-      <w:r>
-        <w:rPr>
-          <w:noProof/>
-          <w:lang w:val="en-US"/>
-        </w:rPr>
-        <mc:AlternateContent>
-          <mc:Choice Requires="wps">
-            <w:drawing>
-              <wp:anchor distT="0" distB="0" distL="114300" distR="114300" simplePos="0" relativeHeight="251692032" behindDoc="0" locked="0" layoutInCell="1" allowOverlap="1" wp14:anchorId="72238B89" wp14:editId="58AD0193">
-                <wp:simplePos x="0" y="0"/>
-                <wp:positionH relativeFrom="column">
-                  <wp:posOffset>3924300</wp:posOffset>
-                </wp:positionH>
-                <wp:positionV relativeFrom="paragraph">
-                  <wp:posOffset>3315336</wp:posOffset>
-                </wp:positionV>
-                <wp:extent cx="866775" cy="390524"/>
-                <wp:effectExtent l="57150" t="38100" r="66675" b="67310"/>
-                <wp:wrapNone/>
-                <wp:docPr id="19" name="Straight Arrow Connector 12"/>
-                <wp:cNvGraphicFramePr/>
-                <a:graphic xmlns:a="http://schemas.openxmlformats.org/drawingml/2006/main">
-                  <a:graphicData uri="http://schemas.microsoft.com/office/word/2010/wordprocessingShape">
-                    <wps:wsp>
-                      <wps:cNvCnPr/>
-                      <wps:spPr>
-                        <a:xfrm flipV="1">
-                          <a:off x="0" y="0"/>
-                          <a:ext cx="866775" cy="390524"/>
-                        </a:xfrm>
-                        <a:prstGeom prst="bentConnector3">
-                          <a:avLst>
-                            <a:gd name="adj1" fmla="val 100550"/>
-                          </a:avLst>
-                        </a:prstGeom>
-                        <a:ln w="38100">
-                          <a:solidFill>
-                            <a:schemeClr val="tx1"/>
-                          </a:solidFill>
-                          <a:headEnd type="diamond" w="med" len="med"/>
-                          <a:tailEnd type="triangle" w="med" len="med"/>
-                        </a:ln>
-                      </wps:spPr>
-                      <wps:style>
-                        <a:lnRef idx="1">
-                          <a:schemeClr val="accent1"/>
-                        </a:lnRef>
-                        <a:fillRef idx="0">
-                          <a:schemeClr val="accent1"/>
-                        </a:fillRef>
-                        <a:effectRef idx="0">
-                          <a:schemeClr val="accent1"/>
-                        </a:effectRef>
-                        <a:fontRef idx="minor">
-                          <a:schemeClr val="tx1"/>
-                        </a:fontRef>
-                      </wps:style>
-                      <wps:bodyPr/>
-                    </wps:wsp>
-                  </a:graphicData>
-                </a:graphic>
-                <wp14:sizeRelH relativeFrom="margin">
-                  <wp14:pctWidth>0</wp14:pctWidth>
-                </wp14:sizeRelH>
-                <wp14:sizeRelV relativeFrom="margin">
-                  <wp14:pctHeight>0</wp14:pctHeight>
-                </wp14:sizeRelV>
-              </wp:anchor>
-            </w:drawing>
-          </mc:Choice>
-          <mc:Fallback>
-            <w:pict>
-              <v:shape id="Straight Arrow Connector 12" o:spid="_x0000_s1026" type="#_x0000_t34" style="position:absolute;margin-left:309pt;margin-top:261.05pt;width:68.25pt;height:30.75pt;flip:y;z-index:251692032;visibility:visible;mso-wrap-style:square;mso-width-percent:0;mso-height-percent:0;mso-wrap-distance-left:9pt;mso-wrap-distance-top:0;mso-wrap-distance-right:9pt;mso-wrap-distance-bottom:0;mso-position-horizontal:absolute;mso-position-horizontal-relative:text;mso-position-vertical:absolute;mso-position-vertical-relative:text;mso-width-percent:0;mso-height-percent:0;mso-width-relative:margin;mso-height-relative:margin" o:gfxdata="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" adj="21719" strokecolor="black [3213]" strokeweight="3pt">
-                <v:stroke startarrow="diamond" endarrow="block"/>
-              </v:shape>
-            </w:pict>
-          </mc:Fallback>
-        </mc:AlternateContent>
-      </w:r>
-      <w:r>
-        <w:rPr>
-          <w:noProof/>
-          <w:lang w:val="en-US"/>
-        </w:rPr>
-        <mc:AlternateContent>
-          <mc:Choice Requires="wps">
-            <w:drawing>
-              <wp:anchor distT="0" distB="0" distL="114300" distR="114300" simplePos="0" relativeHeight="251678720" behindDoc="0" locked="0" layoutInCell="1" allowOverlap="1" wp14:anchorId="00225985" wp14:editId="40D0F31F">
-                <wp:simplePos x="0" y="0"/>
-                <wp:positionH relativeFrom="column">
-                  <wp:posOffset>4333875</wp:posOffset>
-                </wp:positionH>
-                <wp:positionV relativeFrom="paragraph">
-                  <wp:posOffset>2638425</wp:posOffset>
-                </wp:positionV>
-                <wp:extent cx="1123950" cy="676275"/>
-                <wp:effectExtent l="0" t="0" r="19050" b="28575"/>
-                <wp:wrapNone/>
-                <wp:docPr id="11" name="Rectangle 11"/>
-                <wp:cNvGraphicFramePr/>
-                <a:graphic xmlns:a="http://schemas.openxmlformats.org/drawingml/2006/main">
-                  <a:graphicData uri="http://schemas.microsoft.com/office/word/2010/wordprocessingShape">
-                    <wps:wsp>
-                      <wps:cNvSpPr/>
-                      <wps:spPr>
-                        <a:xfrm>
-                          <a:off x="0" y="0"/>
-                          <a:ext cx="1123950" cy="676275"/>
-                        </a:xfrm>
-                        <a:prstGeom prst="rect">
-                          <a:avLst/>
-                        </a:prstGeom>
-                      </wps:spPr>
-                      <wps:style>
-                        <a:lnRef idx="2">
-                          <a:schemeClr val="accent1">
-                            <a:shade val="50000"/>
-                          </a:schemeClr>
-                        </a:lnRef>
-                        <a:fillRef idx="1">
-                          <a:schemeClr val="accent1"/>
-                        </a:fillRef>
-                        <a:effectRef idx="0">
-                          <a:schemeClr val="accent1"/>
-                        </a:effectRef>
-                        <a:fontRef idx="minor">
-                          <a:schemeClr val="lt1"/>
-                        </a:fontRef>
-                      </wps:style>
-                      <wps:txbx>
-                        <w:txbxContent>
-                          <w:p>
-                            <w:pPr>
-                              <w:jc w:val="center"/>
-                            </w:pPr>
-                            <w:r>
-                              <w:t>Aula</w:t>
-                            </w:r>
-                            <w:r>
-                              <w:br/>
-                              <w:t>-vídeo</w:t>
-                            </w:r>
-                            <w:r>
-                              <w:br/>
-                              <w:t>-resumo</w:t>
-                            </w:r>
-                          </w:p>
-                        </w:txbxContent>
-                      </wps:txbx>
-                      <wps:bodyPr rot="0" spcFirstLastPara="0" vertOverflow="overflow" horzOverflow="overflow" vert="horz" wrap="square" lIns="91440" tIns="45720" rIns="91440" bIns="45720" numCol="1" spcCol="0" rtlCol="0" fromWordArt="0" anchor="ctr" anchorCtr="0" forceAA="0" compatLnSpc="1">
-                        <a:prstTxWarp prst="textNoShape">
-                          <a:avLst/>
-                        </a:prstTxWarp>
-                        <a:noAutofit/>
-                      </wps:bodyPr>
-                    </wps:wsp>
-                  </a:graphicData>
-                </a:graphic>
-                <wp14:sizeRelH relativeFrom="margin">
-                  <wp14:pctWidth>0</wp14:pctWidth>
-                </wp14:sizeRelH>
-                <wp14:sizeRelV relativeFrom="margin">
-                  <wp14:pctHeight>0</wp14:pctHeight>
-                </wp14:sizeRelV>
-              </wp:anchor>
-            </w:drawing>
-          </mc:Choice>
-          <mc:Fallback>
-            <w:pict>
-              <v:rect id="Rectangle 11" o:spid="_x0000_s1036" style="position:absolute;margin-left:341.25pt;margin-top:207.75pt;width:88.5pt;height:53.25pt;z-index:251678720;visibility:visible;mso-wrap-style:square;mso-width-percent:0;mso-height-percent:0;mso-wrap-distance-left:9pt;mso-wrap-distance-top:0;mso-wrap-distance-right:9pt;mso-wrap-distance-bottom:0;mso-position-horizontal:absolute;mso-position-horizontal-relative:text;mso-position-vertical:absolute;mso-position-vertical-relative:text;mso-width-percent:0;mso-height-percent:0;mso-width-relative:margin;mso-height-relative:margin;v-text-anchor:middle" o:gfxdata="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" fillcolor="#4f81bd [3204]" strokecolor="#243f60 [1604]" strokeweight="2pt">
-                <v:textbox>
-                  <w:txbxContent>
-                    <w:p>
-                      <w:pPr>
-                        <w:jc w:val="center"/>
-                      </w:pPr>
-                      <w:r>
-                        <w:t>Aula</w:t>
-                      </w:r>
-                      <w:r>
-                        <w:br/>
-                        <w:t>-vídeo</w:t>
-                      </w:r>
-                      <w:r>
-                        <w:br/>
-                        <w:t>-resumo</w:t>
-                      </w:r>
-                    </w:p>
-                  </w:txbxContent>
-                </v:textbox>
-              </v:rect>
-            </w:pict>
-          </mc:Fallback>
-        </mc:AlternateContent>
-      </w:r>
-      <w:r>
-        <w:rPr>
-          <w:noProof/>
-          <w:lang w:val="en-US"/>
-        </w:rPr>
-        <mc:AlternateContent>
-          <mc:Choice Requires="wps">
-            <w:drawing>
-              <wp:anchor distT="0" distB="0" distL="114300" distR="114300" simplePos="0" relativeHeight="251681792" behindDoc="0" locked="0" layoutInCell="1" allowOverlap="1" wp14:anchorId="2B0BC1C2" wp14:editId="7D14FB00">
-                <wp:simplePos x="0" y="0"/>
-                <wp:positionH relativeFrom="column">
-                  <wp:posOffset>-638175</wp:posOffset>
-                </wp:positionH>
-                <wp:positionV relativeFrom="paragraph">
-                  <wp:posOffset>1657985</wp:posOffset>
-                </wp:positionV>
-                <wp:extent cx="2294890" cy="713740"/>
-                <wp:effectExtent l="47625" t="47625" r="76835" b="57785"/>
-                <wp:wrapNone/>
-                <wp:docPr id="14" name="Straight Arrow Connector 12"/>
-                <wp:cNvGraphicFramePr/>
-                <a:graphic xmlns:a="http://schemas.openxmlformats.org/drawingml/2006/main">
-                  <a:graphicData uri="http://schemas.microsoft.com/office/word/2010/wordprocessingShape">
-                    <wps:wsp>
-                      <wps:cNvCnPr/>
-                      <wps:spPr>
-                        <a:xfrm rot="16200000" flipV="1">
-                          <a:off x="0" y="0"/>
-                          <a:ext cx="2294890" cy="713740"/>
-                        </a:xfrm>
-                        <a:prstGeom prst="bentConnector3">
-                          <a:avLst>
-                            <a:gd name="adj1" fmla="val 1024"/>
-                          </a:avLst>
-                        </a:prstGeom>
-                        <a:ln w="38100">
-                          <a:solidFill>
-                            <a:schemeClr val="tx1"/>
-                          </a:solidFill>
-                          <a:headEnd type="oval" w="med" len="med"/>
-                          <a:tailEnd type="triangle" w="med" len="med"/>
-                        </a:ln>
-                      </wps:spPr>
-                      <wps:style>
-                        <a:lnRef idx="1">
-                          <a:schemeClr val="accent1"/>
-                        </a:lnRef>
-                        <a:fillRef idx="0">
-                          <a:schemeClr val="accent1"/>
-                        </a:fillRef>
-                        <a:effectRef idx="0">
-                          <a:schemeClr val="accent1"/>
-                        </a:effectRef>
-                        <a:fontRef idx="minor">
-                          <a:schemeClr val="tx1"/>
-                        </a:fontRef>
-                      </wps:style>
-                      <wps:bodyPr/>
-                    </wps:wsp>
-                  </a:graphicData>
-                </a:graphic>
-                <wp14:sizeRelH relativeFrom="margin">
-                  <wp14:pctWidth>0</wp14:pctWidth>
-                </wp14:sizeRelH>
-                <wp14:sizeRelV relativeFrom="margin">
-                  <wp14:pctHeight>0</wp14:pctHeight>
-                </wp14:sizeRelV>
-              </wp:anchor>
-            </w:drawing>
-          </mc:Choice>
-          <mc:Fallback>
-            <w:pict>
-              <v:shape id="Straight Arrow Connector 12" o:spid="_x0000_s1026" type="#_x0000_t34" style="position:absolute;margin-left:-50.25pt;margin-top:130.55pt;width:180.7pt;height:56.2pt;rotation:90;flip:y;z-index:251681792;visibility:visible;mso-wrap-style:square;mso-width-percent:0;mso-height-percent:0;mso-wrap-distance-left:9pt;mso-wrap-distance-top:0;mso-wrap-distance-right:9pt;mso-wrap-distance-bottom:0;mso-position-horizontal:absolute;mso-position-horizontal-relative:text;mso-position-vertical:absolute;mso-position-vertical-relative:text;mso-width-percent:0;mso-height-percent:0;mso-width-relative:margin;mso-height-relative:margin" o:gfxdata="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" adj="221" strokecolor="black [3213]" strokeweight="3pt">
-                <v:stroke startarrow="oval" endarrow="block"/>
-              </v:shape>
-            </w:pict>
-          </mc:Fallback>
-        </mc:AlternateContent>
-      </w:r>
-      <w:r>
-        <w:rPr>
-          <w:noProof/>
-          <w:lang w:val="en-US"/>
-        </w:rPr>
-        <mc:AlternateContent>
-          <mc:Choice Requires="wps">
-            <w:drawing>
-              <wp:anchor distT="0" distB="0" distL="114300" distR="114300" simplePos="0" relativeHeight="251679744" behindDoc="0" locked="0" layoutInCell="1" allowOverlap="1" wp14:anchorId="28EE32CD" wp14:editId="551FA96E">
-                <wp:simplePos x="0" y="0"/>
-                <wp:positionH relativeFrom="column">
-                  <wp:posOffset>180975</wp:posOffset>
-                </wp:positionH>
-                <wp:positionV relativeFrom="paragraph">
-                  <wp:posOffset>1153160</wp:posOffset>
-                </wp:positionV>
-                <wp:extent cx="970915" cy="399415"/>
-                <wp:effectExtent l="57150" t="38100" r="57785" b="57785"/>
-                <wp:wrapNone/>
-                <wp:docPr id="12" name="Straight Arrow Connector 12"/>
-                <wp:cNvGraphicFramePr/>
-                <a:graphic xmlns:a="http://schemas.openxmlformats.org/drawingml/2006/main">
-                  <a:graphicData uri="http://schemas.microsoft.com/office/word/2010/wordprocessingShape">
-                    <wps:wsp>
-                      <wps:cNvCnPr/>
-                      <wps:spPr>
-                        <a:xfrm rot="16200000" flipV="1">
-                          <a:off x="0" y="0"/>
-                          <a:ext cx="970915" cy="399415"/>
-                        </a:xfrm>
-                        <a:prstGeom prst="bentConnector3">
-                          <a:avLst>
-                            <a:gd name="adj1" fmla="val 1929"/>
-                          </a:avLst>
-                        </a:prstGeom>
-                        <a:ln w="38100">
-                          <a:solidFill>
-                            <a:schemeClr val="tx1"/>
-                          </a:solidFill>
-                          <a:headEnd type="oval" w="med" len="med"/>
-                          <a:tailEnd type="triangle" w="med" len="med"/>
-                        </a:ln>
-                      </wps:spPr>
-                      <wps:style>
-                        <a:lnRef idx="1">
-                          <a:schemeClr val="accent1"/>
-                        </a:lnRef>
-                        <a:fillRef idx="0">
-                          <a:schemeClr val="accent1"/>
-                        </a:fillRef>
-                        <a:effectRef idx="0">
-                          <a:schemeClr val="accent1"/>
-                        </a:effectRef>
-                        <a:fontRef idx="minor">
-                          <a:schemeClr val="tx1"/>
-                        </a:fontRef>
-                      </wps:style>
-                      <wps:bodyPr/>
-                    </wps:wsp>
-                  </a:graphicData>
-                </a:graphic>
-                <wp14:sizeRelH relativeFrom="margin">
-                  <wp14:pctWidth>0</wp14:pctWidth>
-                </wp14:sizeRelH>
-                <wp14:sizeRelV relativeFrom="margin">
-                  <wp14:pctHeight>0</wp14:pctHeight>
-                </wp14:sizeRelV>
-              </wp:anchor>
-            </w:drawing>
-          </mc:Choice>
-          <mc:Fallback>
-            <w:pict>
-              <v:shape id="Straight Arrow Connector 12" o:spid="_x0000_s1026" type="#_x0000_t34" style="position:absolute;margin-left:14.25pt;margin-top:90.8pt;width:76.45pt;height:31.45pt;rotation:90;flip:y;z-index:251679744;visibility:visible;mso-wrap-style:square;mso-width-percent:0;mso-height-percent:0;mso-wrap-distance-left:9pt;mso-wrap-distance-top:0;mso-wrap-distance-right:9pt;mso-wrap-distance-bottom:0;mso-position-horizontal:absolute;mso-position-horizontal-relative:text;mso-position-vertical:absolute;mso-position-vertical-relative:text;mso-width-percent:0;mso-height-percent:0;mso-width-relative:margin;mso-height-relative:margin" o:gfxdata="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" adj="417" strokecolor="black [3213]" strokeweight="3pt">
-                <v:stroke startarrow="oval" endarrow="block"/>
-              </v:shape>
-            </w:pict>
-          </mc:Fallback>
-        </mc:AlternateContent>
-      </w:r>
-      <w:r>
-        <w:rPr>
-          <w:noProof/>
-          <w:lang w:val="en-US"/>
-        </w:rPr>
-        <mc:AlternateContent>
-          <mc:Choice Requires="wps">
-            <w:drawing>
-              <wp:anchor distT="0" distB="0" distL="114300" distR="114300" simplePos="0" relativeHeight="251670528" behindDoc="0" locked="0" layoutInCell="1" allowOverlap="1" wp14:anchorId="3AB3BB53" wp14:editId="1C263B3E">
-                <wp:simplePos x="0" y="0"/>
-                <wp:positionH relativeFrom="column">
-                  <wp:posOffset>-419100</wp:posOffset>
-                </wp:positionH>
-                <wp:positionV relativeFrom="paragraph">
-                  <wp:posOffset>143510</wp:posOffset>
-                </wp:positionV>
-                <wp:extent cx="1495425" cy="723900"/>
-                <wp:effectExtent l="0" t="0" r="28575" b="19050"/>
-                <wp:wrapNone/>
-                <wp:docPr id="7" name="Rectangle 7"/>
-                <wp:cNvGraphicFramePr/>
-                <a:graphic xmlns:a="http://schemas.openxmlformats.org/drawingml/2006/main">
-                  <a:graphicData uri="http://schemas.microsoft.com/office/word/2010/wordprocessingShape">
-                    <wps:wsp>
-                      <wps:cNvSpPr/>
-                      <wps:spPr>
-                        <a:xfrm>
-                          <a:off x="0" y="0"/>
-                          <a:ext cx="1495425" cy="723900"/>
-                        </a:xfrm>
-                        <a:prstGeom prst="rect">
-                          <a:avLst/>
-                        </a:prstGeom>
-                      </wps:spPr>
-                      <wps:style>
-                        <a:lnRef idx="2">
-                          <a:schemeClr val="accent1">
-                            <a:shade val="50000"/>
-                          </a:schemeClr>
-                        </a:lnRef>
-                        <a:fillRef idx="1">
-                          <a:schemeClr val="accent1"/>
-                        </a:fillRef>
-                        <a:effectRef idx="0">
-                          <a:schemeClr val="accent1"/>
-                        </a:effectRef>
-                        <a:fontRef idx="minor">
-                          <a:schemeClr val="lt1"/>
-                        </a:fontRef>
-                      </wps:style>
-                      <wps:txbx>
-                        <w:txbxContent>
-                          <w:p>
-                            <w:pPr>
-                              <w:rPr>
-                                <w:sz w:val="18"/>
-                              </w:rPr>
-                            </w:pPr>
-                            <w:r>
-                              <w:rPr>
-                                <w:sz w:val="18"/>
-                              </w:rPr>
-                              <w:t>Utilizador</w:t>
-                            </w:r>
-                            <w:r>
-                              <w:rPr>
-                                <w:sz w:val="18"/>
-                              </w:rPr>
-                              <w:br/>
-                              <w:t>-username/password</w:t>
-                            </w:r>
-                            <w:r>
-                              <w:rPr>
-                                <w:sz w:val="18"/>
-                              </w:rPr>
-                              <w:br/>
-                              <w:t>-contacto</w:t>
-                            </w:r>
-                            <w:r>
-                              <w:rPr>
-                                <w:sz w:val="18"/>
-                              </w:rPr>
-                              <w:br/>
-                              <w:t>-info de pagamento</w:t>
-                            </w:r>
-                          </w:p>
-                        </w:txbxContent>
-                      </wps:txbx>
-                      <wps:bodyPr rot="0" spcFirstLastPara="0" vertOverflow="overflow" horzOverflow="overflow" vert="horz" wrap="square" lIns="91440" tIns="45720" rIns="91440" bIns="45720" numCol="1" spcCol="0" rtlCol="0" fromWordArt="0" anchor="ctr" anchorCtr="0" forceAA="0" compatLnSpc="1">
-                        <a:prstTxWarp prst="textNoShape">
-                          <a:avLst/>
-                        </a:prstTxWarp>
-                        <a:noAutofit/>
-                      </wps:bodyPr>
-                    </wps:wsp>
-                  </a:graphicData>
-                </a:graphic>
-                <wp14:sizeRelH relativeFrom="margin">
-                  <wp14:pctWidth>0</wp14:pctWidth>
-                </wp14:sizeRelH>
-                <wp14:sizeRelV relativeFrom="margin">
-                  <wp14:pctHeight>0</wp14:pctHeight>
-                </wp14:sizeRelV>
-              </wp:anchor>
-            </w:drawing>
-          </mc:Choice>
-          <mc:Fallback>
-            <w:pict>
-              <v:rect id="Rectangle 7" o:spid="_x0000_s1037" style="position:absolute;margin-left:-33pt;margin-top:11.3pt;width:117.75pt;height:57pt;z-index:251670528;visibility:visible;mso-wrap-style:square;mso-width-percent:0;mso-height-percent:0;mso-wrap-distance-left:9pt;mso-wrap-distance-top:0;mso-wrap-distance-right:9pt;mso-wrap-distance-bottom:0;mso-position-horizontal:absolute;mso-position-horizontal-relative:text;mso-position-vertical:absolute;mso-position-vertical-relative:text;mso-width-percent:0;mso-height-percent:0;mso-width-relative:margin;mso-height-relative:margin;v-text-anchor:middle" o:gfxdata="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" fillcolor="#4f81bd [3204]" strokecolor="#243f60 [1604]" strokeweight="2pt">
-                <v:textbox>
-                  <w:txbxContent>
-                    <w:p>
-                      <w:pPr>
-                        <w:rPr>
-                          <w:sz w:val="18"/>
-                        </w:rPr>
-                      </w:pPr>
-                      <w:r>
-                        <w:rPr>
-                          <w:sz w:val="18"/>
-                        </w:rPr>
-                        <w:t>Utilizador</w:t>
-                      </w:r>
-                      <w:r>
-                        <w:rPr>
-                          <w:sz w:val="18"/>
-                        </w:rPr>
-                        <w:br/>
-                        <w:t>-username/password</w:t>
-                      </w:r>
-                      <w:r>
-                        <w:rPr>
-                          <w:sz w:val="18"/>
-                        </w:rPr>
-                        <w:br/>
-                        <w:t>-contacto</w:t>
-                      </w:r>
-                      <w:r>
-                        <w:rPr>
-                          <w:sz w:val="18"/>
-                        </w:rPr>
-                        <w:br/>
-                        <w:t>-info de pagamento</w:t>
-                      </w:r>
-                    </w:p>
-                  </w:txbxContent>
-                </v:textbox>
-              </v:rect>
-            </w:pict>
-          </mc:Fallback>
-        </mc:AlternateContent>
-      </w:r>
-      <w:r>
-        <w:rPr>
-          <w:noProof/>
-          <w:lang w:val="en-US"/>
-        </w:rPr>
-        <mc:AlternateContent>
-          <mc:Choice Requires="wps">
-            <w:drawing>
-              <wp:anchor distT="0" distB="0" distL="114300" distR="114300" simplePos="0" relativeHeight="251668480" behindDoc="0" locked="0" layoutInCell="1" allowOverlap="1" wp14:anchorId="3F399C61" wp14:editId="2031051D">
+              <wp:anchor distT="0" distB="0" distL="114300" distR="114300" simplePos="0" relativeHeight="251668480" behindDoc="0" locked="0" layoutInCell="1" allowOverlap="1" wp14:anchorId="53354855" wp14:editId="3E24CDC7">
                 <wp:simplePos x="0" y="0"/>
                 <wp:positionH relativeFrom="column">
                   <wp:posOffset>4333875</wp:posOffset>
@@ -2595,14 +2875,28 @@
                           <w:p>
                             <w:pPr>
                               <w:jc w:val="center"/>
+                              <w:rPr>
+                                <w:sz w:val="18"/>
+                              </w:rPr>
                             </w:pPr>
                             <w:r>
+                              <w:rPr>
+                                <w:sz w:val="18"/>
+                              </w:rPr>
                               <w:t>Curso</w:t>
                             </w:r>
                             <w:r>
+                              <w:rPr>
+                                <w:sz w:val="18"/>
+                              </w:rPr>
                               <w:br/>
-                              <w:t>-pago ou não</w:t>
-                            </w:r>
+                              <w:t>-visibilidade</w:t>
+                            </w:r>
+                          </w:p>
+                          <w:p>
+                            <w:pPr>
+                              <w:jc w:val="center"/>
+                            </w:pPr>
                           </w:p>
                         </w:txbxContent>
                       </wps:txbx>
@@ -2623,20 +2917,34 @@
           </mc:Choice>
           <mc:Fallback>
             <w:pict>
-              <v:rect id="Rectangle 6" o:spid="_x0000_s1038" style="position:absolute;margin-left:341.25pt;margin-top:119.3pt;width:88.5pt;height:43.5pt;z-index:251668480;visibility:visible;mso-wrap-style:square;mso-width-percent:0;mso-wrap-distance-left:9pt;mso-wrap-distance-top:0;mso-wrap-distance-right:9pt;mso-wrap-distance-bottom:0;mso-position-horizontal:absolute;mso-position-horizontal-relative:text;mso-position-vertical:absolute;mso-position-vertical-relative:text;mso-width-percent:0;mso-width-relative:margin;v-text-anchor:middle" o:gfxdata="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" fillcolor="#4f81bd [3204]" strokecolor="#243f60 [1604]" strokeweight="2pt">
+              <v:rect id="Rectangle 6" o:spid="_x0000_s1039" style="position:absolute;margin-left:341.25pt;margin-top:119.3pt;width:88.5pt;height:43.5pt;z-index:251668480;visibility:visible;mso-wrap-style:square;mso-width-percent:0;mso-wrap-distance-left:9pt;mso-wrap-distance-top:0;mso-wrap-distance-right:9pt;mso-wrap-distance-bottom:0;mso-position-horizontal:absolute;mso-position-horizontal-relative:text;mso-position-vertical:absolute;mso-position-vertical-relative:text;mso-width-percent:0;mso-width-relative:margin;v-text-anchor:middle" o:gfxdata="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" fillcolor="#4f81bd [3204]" strokecolor="#243f60 [1604]" strokeweight="2pt">
                 <v:textbox>
                   <w:txbxContent>
                     <w:p>
                       <w:pPr>
                         <w:jc w:val="center"/>
+                        <w:rPr>
+                          <w:sz w:val="18"/>
+                        </w:rPr>
                       </w:pPr>
                       <w:r>
+                        <w:rPr>
+                          <w:sz w:val="18"/>
+                        </w:rPr>
                         <w:t>Curso</w:t>
                       </w:r>
                       <w:r>
+                        <w:rPr>
+                          <w:sz w:val="18"/>
+                        </w:rPr>
                         <w:br/>
-                        <w:t>-pago ou não</w:t>
-                      </w:r>
+                        <w:t>-visibilidade</w:t>
+                      </w:r>
+                    </w:p>
+                    <w:p>
+                      <w:pPr>
+                        <w:jc w:val="center"/>
+                      </w:pPr>
                     </w:p>
                   </w:txbxContent>
                 </v:textbox>
@@ -2700,8 +3008,14 @@
                           <w:p>
                             <w:pPr>
                               <w:jc w:val="center"/>
+                              <w:rPr>
+                                <w:sz w:val="20"/>
+                              </w:rPr>
                             </w:pPr>
                             <w:r>
+                              <w:rPr>
+                                <w:sz w:val="20"/>
+                              </w:rPr>
                               <w:t>Fórum</w:t>
                             </w:r>
                           </w:p>
@@ -2721,14 +3035,20 @@
           </mc:Choice>
           <mc:Fallback>
             <w:pict>
-              <v:rect id="Rectangle 10" o:spid="_x0000_s1039" style="position:absolute;margin-left:215.25pt;margin-top:270.05pt;width:88.5pt;height:43.5pt;z-index:251676672;visibility:visible;mso-wrap-style:square;mso-wrap-distance-left:9pt;mso-wrap-distance-top:0;mso-wrap-distance-right:9pt;mso-wrap-distance-bottom:0;mso-position-horizontal:absolute;mso-position-horizontal-relative:text;mso-position-vertical:absolute;mso-position-vertical-relative:text;v-text-anchor:middle" o:gfxdata="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" fillcolor="#4f81bd [3204]" strokecolor="#243f60 [1604]" strokeweight="2pt">
+              <v:rect id="Rectangle 10" o:spid="_x0000_s1040" style="position:absolute;margin-left:215.25pt;margin-top:270.05pt;width:88.5pt;height:43.5pt;z-index:251676672;visibility:visible;mso-wrap-style:square;mso-wrap-distance-left:9pt;mso-wrap-distance-top:0;mso-wrap-distance-right:9pt;mso-wrap-distance-bottom:0;mso-position-horizontal:absolute;mso-position-horizontal-relative:text;mso-position-vertical:absolute;mso-position-vertical-relative:text;v-text-anchor:middle" o:gfxdata="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" fillcolor="#4f81bd [3204]" strokecolor="#243f60 [1604]" strokeweight="2pt">
                 <v:textbox>
                   <w:txbxContent>
                     <w:p>
                       <w:pPr>
                         <w:jc w:val="center"/>
+                        <w:rPr>
+                          <w:sz w:val="20"/>
+                        </w:rPr>
                       </w:pPr>
                       <w:r>
+                        <w:rPr>
+                          <w:sz w:val="20"/>
+                        </w:rPr>
                         <w:t>Fórum</w:t>
                       </w:r>
                     </w:p>
@@ -2794,8 +3114,14 @@
                           <w:p>
                             <w:pPr>
                               <w:jc w:val="center"/>
+                              <w:rPr>
+                                <w:sz w:val="18"/>
+                              </w:rPr>
                             </w:pPr>
                             <w:r>
+                              <w:rPr>
+                                <w:sz w:val="18"/>
+                              </w:rPr>
                               <w:t>Aluno (idoso)</w:t>
                             </w:r>
                           </w:p>
@@ -2815,14 +3141,20 @@
           </mc:Choice>
           <mc:Fallback>
             <w:pict>
-              <v:rect id="Rectangle 8" o:spid="_x0000_s1040" style="position:absolute;margin-left:68.25pt;margin-top:121.55pt;width:88.5pt;height:43.5pt;z-index:251672576;visibility:visible;mso-wrap-style:square;mso-wrap-distance-left:9pt;mso-wrap-distance-top:0;mso-wrap-distance-right:9pt;mso-wrap-distance-bottom:0;mso-position-horizontal:absolute;mso-position-horizontal-relative:text;mso-position-vertical:absolute;mso-position-vertical-relative:text;v-text-anchor:middle" o:gfxdata="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" fillcolor="#4f81bd [3204]" strokecolor="#243f60 [1604]" strokeweight="2pt">
+              <v:rect id="Rectangle 8" o:spid="_x0000_s1041" style="position:absolute;margin-left:68.25pt;margin-top:121.55pt;width:88.5pt;height:43.5pt;z-index:251672576;visibility:visible;mso-wrap-style:square;mso-wrap-distance-left:9pt;mso-wrap-distance-top:0;mso-wrap-distance-right:9pt;mso-wrap-distance-bottom:0;mso-position-horizontal:absolute;mso-position-horizontal-relative:text;mso-position-vertical:absolute;mso-position-vertical-relative:text;v-text-anchor:middle" o:gfxdata="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" fillcolor="#4f81bd [3204]" strokecolor="#243f60 [1604]" strokeweight="2pt">
                 <v:textbox>
                   <w:txbxContent>
                     <w:p>
                       <w:pPr>
                         <w:jc w:val="center"/>
+                        <w:rPr>
+                          <w:sz w:val="18"/>
+                        </w:rPr>
                       </w:pPr>
                       <w:r>
+                        <w:rPr>
+                          <w:sz w:val="18"/>
+                        </w:rPr>
                         <w:t>Aluno (idoso)</w:t>
                       </w:r>
                     </w:p>
@@ -2888,9 +3220,22 @@
                           <w:p>
                             <w:pPr>
                               <w:jc w:val="center"/>
+                              <w:rPr>
+                                <w:sz w:val="20"/>
+                              </w:rPr>
                             </w:pPr>
                             <w:r>
+                              <w:rPr>
+                                <w:sz w:val="20"/>
+                              </w:rPr>
                               <w:t>Professor</w:t>
+                            </w:r>
+                            <w:r>
+                              <w:rPr>
+                                <w:sz w:val="20"/>
+                              </w:rPr>
+                              <w:br/>
+                              <w:t>-info. experiência</w:t>
                             </w:r>
                           </w:p>
                         </w:txbxContent>
@@ -2909,15 +3254,28 @@
           </mc:Choice>
           <mc:Fallback>
             <w:pict>
-              <v:rect id="Rectangle 9" o:spid="_x0000_s1041" style="position:absolute;margin-left:68.25pt;margin-top:222.05pt;width:88.5pt;height:43.5pt;z-index:251674624;visibility:visible;mso-wrap-style:square;mso-wrap-distance-left:9pt;mso-wrap-distance-top:0;mso-wrap-distance-right:9pt;mso-wrap-distance-bottom:0;mso-position-horizontal:absolute;mso-position-horizontal-relative:text;mso-position-vertical:absolute;mso-position-vertical-relative:text;v-text-anchor:middle" o:gfxdata="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" fillcolor="#4f81bd [3204]" strokecolor="#243f60 [1604]" strokeweight="2pt">
+              <v:rect id="Rectangle 9" o:spid="_x0000_s1042" style="position:absolute;margin-left:68.25pt;margin-top:222.05pt;width:88.5pt;height:43.5pt;z-index:251674624;visibility:visible;mso-wrap-style:square;mso-wrap-distance-left:9pt;mso-wrap-distance-top:0;mso-wrap-distance-right:9pt;mso-wrap-distance-bottom:0;mso-position-horizontal:absolute;mso-position-horizontal-relative:text;mso-position-vertical:absolute;mso-position-vertical-relative:text;v-text-anchor:middle" o:gfxdata="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" fillcolor="#4f81bd [3204]" strokecolor="#243f60 [1604]" strokeweight="2pt">
                 <v:textbox>
                   <w:txbxContent>
                     <w:p>
                       <w:pPr>
                         <w:jc w:val="center"/>
+                        <w:rPr>
+                          <w:sz w:val="20"/>
+                        </w:rPr>
                       </w:pPr>
                       <w:r>
+                        <w:rPr>
+                          <w:sz w:val="20"/>
+                        </w:rPr>
                         <w:t>Professor</w:t>
+                      </w:r>
+                      <w:r>
+                        <w:rPr>
+                          <w:sz w:val="20"/>
+                        </w:rPr>
+                        <w:br/>
+                        <w:t>-info. experiência</w:t>
                       </w:r>
                     </w:p>
                   </w:txbxContent>
@@ -2927,7 +3285,6 @@
           </mc:Fallback>
         </mc:AlternateContent>
       </w:r>
-      <w:bookmarkEnd w:id="0"/>
     </w:p>
     <w:sectPr>
       <w:pgSz w:w="12240" w:h="15840"/>

</xml_diff>